<commit_message>
Extra Subtitels bij referentielijst
</commit_message>
<xml_diff>
--- a/docs/Official/25-26_GDC_Referentielijst_Ian_6ICWE.docx
+++ b/docs/Official/25-26_GDC_Referentielijst_Ian_6ICWE.docx
@@ -63,15 +63,65 @@
       <w:pPr>
         <w:pStyle w:val="bronnen"/>
       </w:pPr>
-      <w:r>
-        <w:rPr>
-          <w:i/>
-          <w:iCs/>
-        </w:rPr>
-        <w:t>What are API security risks? | Akamai</w:t>
-      </w:r>
-      <w:r>
-        <w:t xml:space="preserve">. (n.d.). Akamai. </w:t>
+      <w:proofErr w:type="spellStart"/>
+      <w:r>
+        <w:rPr>
+          <w:i/>
+          <w:iCs/>
+        </w:rPr>
+        <w:t>What</w:t>
+      </w:r>
+      <w:proofErr w:type="spellEnd"/>
+      <w:r>
+        <w:rPr>
+          <w:i/>
+          <w:iCs/>
+        </w:rPr>
+        <w:t xml:space="preserve"> are API security </w:t>
+      </w:r>
+      <w:proofErr w:type="spellStart"/>
+      <w:r>
+        <w:rPr>
+          <w:i/>
+          <w:iCs/>
+        </w:rPr>
+        <w:t>risks</w:t>
+      </w:r>
+      <w:proofErr w:type="spellEnd"/>
+      <w:r>
+        <w:rPr>
+          <w:i/>
+          <w:iCs/>
+        </w:rPr>
+        <w:t xml:space="preserve">? | </w:t>
+      </w:r>
+      <w:proofErr w:type="spellStart"/>
+      <w:r>
+        <w:rPr>
+          <w:i/>
+          <w:iCs/>
+        </w:rPr>
+        <w:t>Akamai</w:t>
+      </w:r>
+      <w:proofErr w:type="spellEnd"/>
+      <w:r>
+        <w:t>. (</w:t>
+      </w:r>
+      <w:proofErr w:type="spellStart"/>
+      <w:r>
+        <w:t>n.d</w:t>
+      </w:r>
+      <w:proofErr w:type="spellEnd"/>
+      <w:r>
+        <w:t xml:space="preserve">.). </w:t>
+      </w:r>
+      <w:proofErr w:type="spellStart"/>
+      <w:r>
+        <w:t>Akamai</w:t>
+      </w:r>
+      <w:proofErr w:type="spellEnd"/>
+      <w:r>
+        <w:t xml:space="preserve">. </w:t>
       </w:r>
       <w:hyperlink r:id="rId10" w:history="1">
         <w:r>
@@ -86,9 +136,63 @@
       <w:pPr>
         <w:pStyle w:val="bronnen"/>
       </w:pPr>
-      <w:r>
-        <w:t xml:space="preserve">Lempereur, K. (2023, July 5). API Security Risks &amp; Vulnerabilities: How to Mitigate Them. </w:t>
-      </w:r>
+      <w:proofErr w:type="spellStart"/>
+      <w:r>
+        <w:t>Lempereur</w:t>
+      </w:r>
+      <w:proofErr w:type="spellEnd"/>
+      <w:r>
+        <w:t xml:space="preserve">, K. (2023, </w:t>
+      </w:r>
+      <w:proofErr w:type="spellStart"/>
+      <w:r>
+        <w:t>July</w:t>
+      </w:r>
+      <w:proofErr w:type="spellEnd"/>
+      <w:r>
+        <w:t xml:space="preserve"> 5). API Security </w:t>
+      </w:r>
+      <w:proofErr w:type="spellStart"/>
+      <w:r>
+        <w:t>Risks</w:t>
+      </w:r>
+      <w:proofErr w:type="spellEnd"/>
+      <w:r>
+        <w:t xml:space="preserve"> &amp; </w:t>
+      </w:r>
+      <w:proofErr w:type="spellStart"/>
+      <w:r>
+        <w:t>Vulnerabilities</w:t>
+      </w:r>
+      <w:proofErr w:type="spellEnd"/>
+      <w:r>
+        <w:t xml:space="preserve">: How </w:t>
+      </w:r>
+      <w:proofErr w:type="spellStart"/>
+      <w:r>
+        <w:t>to</w:t>
+      </w:r>
+      <w:proofErr w:type="spellEnd"/>
+      <w:r>
+        <w:t xml:space="preserve"> </w:t>
+      </w:r>
+      <w:proofErr w:type="spellStart"/>
+      <w:r>
+        <w:t>Mitigate</w:t>
+      </w:r>
+      <w:proofErr w:type="spellEnd"/>
+      <w:r>
+        <w:t xml:space="preserve"> </w:t>
+      </w:r>
+      <w:proofErr w:type="spellStart"/>
+      <w:r>
+        <w:t>Them</w:t>
+      </w:r>
+      <w:proofErr w:type="spellEnd"/>
+      <w:r>
+        <w:t xml:space="preserve">. </w:t>
+      </w:r>
+      <w:proofErr w:type="spellStart"/>
       <w:r>
         <w:rPr>
           <w:i/>
@@ -96,6 +200,7 @@
         </w:rPr>
         <w:t>DataDome</w:t>
       </w:r>
+      <w:proofErr w:type="spellEnd"/>
       <w:r>
         <w:t xml:space="preserve">. </w:t>
       </w:r>
@@ -120,7 +225,15 @@
         <w:t>OWASP API Security Project | OWASP Foundation</w:t>
       </w:r>
       <w:r>
-        <w:t xml:space="preserve">. (n.d.). </w:t>
+        <w:t>. (</w:t>
+      </w:r>
+      <w:proofErr w:type="spellStart"/>
+      <w:r>
+        <w:t>n.d</w:t>
+      </w:r>
+      <w:proofErr w:type="spellEnd"/>
+      <w:r>
+        <w:t xml:space="preserve">.). </w:t>
       </w:r>
       <w:hyperlink r:id="rId12" w:history="1">
         <w:r>
@@ -135,15 +248,36 @@
       <w:pPr>
         <w:pStyle w:val="bronnen"/>
       </w:pPr>
-      <w:r>
-        <w:t xml:space="preserve">ByteByteGo. (2024, April 17). </w:t>
-      </w:r>
-      <w:r>
-        <w:rPr>
-          <w:i/>
-          <w:iCs/>
-        </w:rPr>
-        <w:t>Top 12 tips for API Security</w:t>
+      <w:proofErr w:type="spellStart"/>
+      <w:r>
+        <w:t>ByteByteGo</w:t>
+      </w:r>
+      <w:proofErr w:type="spellEnd"/>
+      <w:r>
+        <w:t xml:space="preserve">. (2024, April 17). </w:t>
+      </w:r>
+      <w:r>
+        <w:rPr>
+          <w:i/>
+          <w:iCs/>
+        </w:rPr>
+        <w:t xml:space="preserve">Top 12 tips </w:t>
+      </w:r>
+      <w:proofErr w:type="spellStart"/>
+      <w:r>
+        <w:rPr>
+          <w:i/>
+          <w:iCs/>
+        </w:rPr>
+        <w:t>for</w:t>
+      </w:r>
+      <w:proofErr w:type="spellEnd"/>
+      <w:r>
+        <w:rPr>
+          <w:i/>
+          <w:iCs/>
+        </w:rPr>
+        <w:t xml:space="preserve"> API Security</w:t>
       </w:r>
       <w:r>
         <w:t xml:space="preserve"> [Video]. YouTube. </w:t>
@@ -161,15 +295,116 @@
       <w:pPr>
         <w:pStyle w:val="bronnen"/>
       </w:pPr>
-      <w:r>
-        <w:t xml:space="preserve">apiguru. (2024, November 19). </w:t>
-      </w:r>
-      <w:r>
-        <w:rPr>
-          <w:i/>
-          <w:iCs/>
-        </w:rPr>
-        <w:t>OWASP Top 10 API Security Risks: How To Protect Your APIs from HACKERS</w:t>
+      <w:proofErr w:type="spellStart"/>
+      <w:r>
+        <w:t>apiguru</w:t>
+      </w:r>
+      <w:proofErr w:type="spellEnd"/>
+      <w:r>
+        <w:t xml:space="preserve">. (2024, November 19). </w:t>
+      </w:r>
+      <w:r>
+        <w:rPr>
+          <w:i/>
+          <w:iCs/>
+        </w:rPr>
+        <w:t xml:space="preserve">OWASP Top 10 API Security </w:t>
+      </w:r>
+      <w:proofErr w:type="spellStart"/>
+      <w:r>
+        <w:rPr>
+          <w:i/>
+          <w:iCs/>
+        </w:rPr>
+        <w:t>Risks</w:t>
+      </w:r>
+      <w:proofErr w:type="spellEnd"/>
+      <w:r>
+        <w:rPr>
+          <w:i/>
+          <w:iCs/>
+        </w:rPr>
+        <w:t xml:space="preserve">: How </w:t>
+      </w:r>
+      <w:proofErr w:type="spellStart"/>
+      <w:r>
+        <w:rPr>
+          <w:i/>
+          <w:iCs/>
+        </w:rPr>
+        <w:t>To</w:t>
+      </w:r>
+      <w:proofErr w:type="spellEnd"/>
+      <w:r>
+        <w:rPr>
+          <w:i/>
+          <w:iCs/>
+        </w:rPr>
+        <w:t xml:space="preserve"> </w:t>
+      </w:r>
+      <w:proofErr w:type="spellStart"/>
+      <w:r>
+        <w:rPr>
+          <w:i/>
+          <w:iCs/>
+        </w:rPr>
+        <w:t>Protect</w:t>
+      </w:r>
+      <w:proofErr w:type="spellEnd"/>
+      <w:r>
+        <w:rPr>
+          <w:i/>
+          <w:iCs/>
+        </w:rPr>
+        <w:t xml:space="preserve"> </w:t>
+      </w:r>
+      <w:proofErr w:type="spellStart"/>
+      <w:r>
+        <w:rPr>
+          <w:i/>
+          <w:iCs/>
+        </w:rPr>
+        <w:t>Your</w:t>
+      </w:r>
+      <w:proofErr w:type="spellEnd"/>
+      <w:r>
+        <w:rPr>
+          <w:i/>
+          <w:iCs/>
+        </w:rPr>
+        <w:t xml:space="preserve"> </w:t>
+      </w:r>
+      <w:proofErr w:type="spellStart"/>
+      <w:r>
+        <w:rPr>
+          <w:i/>
+          <w:iCs/>
+        </w:rPr>
+        <w:t>APIs</w:t>
+      </w:r>
+      <w:proofErr w:type="spellEnd"/>
+      <w:r>
+        <w:rPr>
+          <w:i/>
+          <w:iCs/>
+        </w:rPr>
+        <w:t xml:space="preserve"> </w:t>
+      </w:r>
+      <w:proofErr w:type="spellStart"/>
+      <w:r>
+        <w:rPr>
+          <w:i/>
+          <w:iCs/>
+        </w:rPr>
+        <w:t>from</w:t>
+      </w:r>
+      <w:proofErr w:type="spellEnd"/>
+      <w:r>
+        <w:rPr>
+          <w:i/>
+          <w:iCs/>
+        </w:rPr>
+        <w:t xml:space="preserve"> HACKERS</w:t>
       </w:r>
       <w:r>
         <w:t xml:space="preserve"> [Video]. YouTube. </w:t>
@@ -191,20 +426,65 @@
       <w:r>
         <w:t>XSS</w:t>
       </w:r>
+      <w:r>
+        <w:t xml:space="preserve"> – Theoretisch</w:t>
+      </w:r>
     </w:p>
     <w:p>
       <w:pPr>
         <w:pStyle w:val="bronnen"/>
       </w:pPr>
-      <w:r>
-        <w:rPr>
-          <w:i/>
-          <w:iCs/>
-        </w:rPr>
-        <w:t>What is cross-site scripting? | Cloudflare</w:t>
-      </w:r>
-      <w:r>
-        <w:t xml:space="preserve">. (n.d.). </w:t>
+      <w:proofErr w:type="spellStart"/>
+      <w:r>
+        <w:rPr>
+          <w:i/>
+          <w:iCs/>
+        </w:rPr>
+        <w:t>What</w:t>
+      </w:r>
+      <w:proofErr w:type="spellEnd"/>
+      <w:r>
+        <w:rPr>
+          <w:i/>
+          <w:iCs/>
+        </w:rPr>
+        <w:t xml:space="preserve"> is cross-site </w:t>
+      </w:r>
+      <w:proofErr w:type="spellStart"/>
+      <w:r>
+        <w:rPr>
+          <w:i/>
+          <w:iCs/>
+        </w:rPr>
+        <w:t>scripting</w:t>
+      </w:r>
+      <w:proofErr w:type="spellEnd"/>
+      <w:r>
+        <w:rPr>
+          <w:i/>
+          <w:iCs/>
+        </w:rPr>
+        <w:t xml:space="preserve">? | </w:t>
+      </w:r>
+      <w:proofErr w:type="spellStart"/>
+      <w:r>
+        <w:rPr>
+          <w:i/>
+          <w:iCs/>
+        </w:rPr>
+        <w:t>Cloudflare</w:t>
+      </w:r>
+      <w:proofErr w:type="spellEnd"/>
+      <w:r>
+        <w:t>. (</w:t>
+      </w:r>
+      <w:proofErr w:type="spellStart"/>
+      <w:r>
+        <w:t>n.d</w:t>
+      </w:r>
+      <w:proofErr w:type="spellEnd"/>
+      <w:r>
+        <w:t xml:space="preserve">.). </w:t>
       </w:r>
       <w:hyperlink r:id="rId15" w:history="1">
         <w:r>
@@ -219,18 +499,40 @@
       <w:pPr>
         <w:pStyle w:val="bronnen"/>
       </w:pPr>
-      <w:r>
-        <w:t xml:space="preserve">GeeksforGeeks. (2025, November 25). </w:t>
-      </w:r>
-      <w:r>
-        <w:rPr>
-          <w:i/>
-          <w:iCs/>
-        </w:rPr>
-        <w:t>What is Cross Site Scripting (XSS) ?</w:t>
-      </w:r>
-      <w:r>
-        <w:t xml:space="preserve"> GeeksforGeeks. </w:t>
+      <w:proofErr w:type="spellStart"/>
+      <w:r>
+        <w:t>GeeksforGeeks</w:t>
+      </w:r>
+      <w:proofErr w:type="spellEnd"/>
+      <w:r>
+        <w:t xml:space="preserve">. (2025, November 25). </w:t>
+      </w:r>
+      <w:proofErr w:type="spellStart"/>
+      <w:r>
+        <w:rPr>
+          <w:i/>
+          <w:iCs/>
+        </w:rPr>
+        <w:t>What</w:t>
+      </w:r>
+      <w:proofErr w:type="spellEnd"/>
+      <w:r>
+        <w:rPr>
+          <w:i/>
+          <w:iCs/>
+        </w:rPr>
+        <w:t xml:space="preserve"> is Cross Site Scripting (XSS) ?</w:t>
+      </w:r>
+      <w:r>
+        <w:t xml:space="preserve"> </w:t>
+      </w:r>
+      <w:proofErr w:type="spellStart"/>
+      <w:r>
+        <w:t>GeeksforGeeks</w:t>
+      </w:r>
+      <w:proofErr w:type="spellEnd"/>
+      <w:r>
+        <w:t xml:space="preserve">. </w:t>
       </w:r>
       <w:hyperlink r:id="rId16" w:history="1">
         <w:r>
@@ -245,15 +547,128 @@
       <w:pPr>
         <w:pStyle w:val="bronnen"/>
       </w:pPr>
-      <w:r>
-        <w:rPr>
-          <w:i/>
-          <w:iCs/>
-        </w:rPr>
-        <w:t>What is cross-site scripting (XSS) and how to prevent it? | Web Security Academy</w:t>
-      </w:r>
-      <w:r>
-        <w:t xml:space="preserve">. (n.d.). </w:t>
+      <w:proofErr w:type="spellStart"/>
+      <w:r>
+        <w:rPr>
+          <w:i/>
+          <w:iCs/>
+        </w:rPr>
+        <w:t>What</w:t>
+      </w:r>
+      <w:proofErr w:type="spellEnd"/>
+      <w:r>
+        <w:rPr>
+          <w:i/>
+          <w:iCs/>
+        </w:rPr>
+        <w:t xml:space="preserve"> is cross-site </w:t>
+      </w:r>
+      <w:proofErr w:type="spellStart"/>
+      <w:r>
+        <w:rPr>
+          <w:i/>
+          <w:iCs/>
+        </w:rPr>
+        <w:t>scripting</w:t>
+      </w:r>
+      <w:proofErr w:type="spellEnd"/>
+      <w:r>
+        <w:rPr>
+          <w:i/>
+          <w:iCs/>
+        </w:rPr>
+        <w:t xml:space="preserve"> (XSS) </w:t>
+      </w:r>
+      <w:proofErr w:type="spellStart"/>
+      <w:r>
+        <w:rPr>
+          <w:i/>
+          <w:iCs/>
+        </w:rPr>
+        <w:t>and</w:t>
+      </w:r>
+      <w:proofErr w:type="spellEnd"/>
+      <w:r>
+        <w:rPr>
+          <w:i/>
+          <w:iCs/>
+        </w:rPr>
+        <w:t xml:space="preserve"> </w:t>
+      </w:r>
+      <w:proofErr w:type="spellStart"/>
+      <w:r>
+        <w:rPr>
+          <w:i/>
+          <w:iCs/>
+        </w:rPr>
+        <w:t>how</w:t>
+      </w:r>
+      <w:proofErr w:type="spellEnd"/>
+      <w:r>
+        <w:rPr>
+          <w:i/>
+          <w:iCs/>
+        </w:rPr>
+        <w:t xml:space="preserve"> </w:t>
+      </w:r>
+      <w:proofErr w:type="spellStart"/>
+      <w:r>
+        <w:rPr>
+          <w:i/>
+          <w:iCs/>
+        </w:rPr>
+        <w:t>to</w:t>
+      </w:r>
+      <w:proofErr w:type="spellEnd"/>
+      <w:r>
+        <w:rPr>
+          <w:i/>
+          <w:iCs/>
+        </w:rPr>
+        <w:t xml:space="preserve"> </w:t>
+      </w:r>
+      <w:proofErr w:type="spellStart"/>
+      <w:r>
+        <w:rPr>
+          <w:i/>
+          <w:iCs/>
+        </w:rPr>
+        <w:t>prevent</w:t>
+      </w:r>
+      <w:proofErr w:type="spellEnd"/>
+      <w:r>
+        <w:rPr>
+          <w:i/>
+          <w:iCs/>
+        </w:rPr>
+        <w:t xml:space="preserve"> </w:t>
+      </w:r>
+      <w:proofErr w:type="spellStart"/>
+      <w:r>
+        <w:rPr>
+          <w:i/>
+          <w:iCs/>
+        </w:rPr>
+        <w:t>it</w:t>
+      </w:r>
+      <w:proofErr w:type="spellEnd"/>
+      <w:r>
+        <w:rPr>
+          <w:i/>
+          <w:iCs/>
+        </w:rPr>
+        <w:t>? | Web Security Academy</w:t>
+      </w:r>
+      <w:r>
+        <w:t>. (</w:t>
+      </w:r>
+      <w:proofErr w:type="spellStart"/>
+      <w:r>
+        <w:t>n.d</w:t>
+      </w:r>
+      <w:proofErr w:type="spellEnd"/>
+      <w:r>
+        <w:t xml:space="preserve">.). </w:t>
       </w:r>
       <w:hyperlink r:id="rId17" w:history="1">
         <w:r>
@@ -273,10 +688,34 @@
           <w:i/>
           <w:iCs/>
         </w:rPr>
-        <w:t>Cross-site scripting (XSS) - Security | MDN</w:t>
-      </w:r>
-      <w:r>
-        <w:t xml:space="preserve">. (n.d.). </w:t>
+        <w:t xml:space="preserve">Cross-site </w:t>
+      </w:r>
+      <w:proofErr w:type="spellStart"/>
+      <w:r>
+        <w:rPr>
+          <w:i/>
+          <w:iCs/>
+        </w:rPr>
+        <w:t>scripting</w:t>
+      </w:r>
+      <w:proofErr w:type="spellEnd"/>
+      <w:r>
+        <w:rPr>
+          <w:i/>
+          <w:iCs/>
+        </w:rPr>
+        <w:t xml:space="preserve"> (XSS) - Security | MDN</w:t>
+      </w:r>
+      <w:r>
+        <w:t>. (</w:t>
+      </w:r>
+      <w:proofErr w:type="spellStart"/>
+      <w:r>
+        <w:t>n.d</w:t>
+      </w:r>
+      <w:proofErr w:type="spellEnd"/>
+      <w:r>
+        <w:t xml:space="preserve">.). </w:t>
       </w:r>
       <w:hyperlink r:id="rId18" w:history="1">
         <w:r>
@@ -299,7 +738,15 @@
         <w:t>Cross Site Scripting (XSS) | OWASP Foundation</w:t>
       </w:r>
       <w:r>
-        <w:t xml:space="preserve">. (n.d.). </w:t>
+        <w:t>. (</w:t>
+      </w:r>
+      <w:proofErr w:type="spellStart"/>
+      <w:r>
+        <w:t>n.d</w:t>
+      </w:r>
+      <w:proofErr w:type="spellEnd"/>
+      <w:r>
+        <w:t xml:space="preserve">.). </w:t>
       </w:r>
       <w:hyperlink r:id="rId19" w:history="1">
         <w:r>
@@ -314,16 +761,38 @@
       <w:pPr>
         <w:pStyle w:val="bronnen"/>
       </w:pPr>
-      <w:r>
-        <w:t xml:space="preserve">PwnFunction. (2020, March 22). </w:t>
-      </w:r>
-      <w:r>
-        <w:rPr>
-          <w:i/>
-          <w:iCs/>
-        </w:rPr>
-        <w:t>Cross-Site Scripting (XSS) explained</w:t>
-      </w:r>
+      <w:proofErr w:type="spellStart"/>
+      <w:r>
+        <w:t>PwnFunction</w:t>
+      </w:r>
+      <w:proofErr w:type="spellEnd"/>
+      <w:r>
+        <w:t xml:space="preserve">. (2020, </w:t>
+      </w:r>
+      <w:proofErr w:type="spellStart"/>
+      <w:r>
+        <w:t>March</w:t>
+      </w:r>
+      <w:proofErr w:type="spellEnd"/>
+      <w:r>
+        <w:t xml:space="preserve"> 22). </w:t>
+      </w:r>
+      <w:r>
+        <w:rPr>
+          <w:i/>
+          <w:iCs/>
+        </w:rPr>
+        <w:t xml:space="preserve">Cross-Site Scripting (XSS) </w:t>
+      </w:r>
+      <w:proofErr w:type="spellStart"/>
+      <w:r>
+        <w:rPr>
+          <w:i/>
+          <w:iCs/>
+        </w:rPr>
+        <w:t>explained</w:t>
+      </w:r>
+      <w:proofErr w:type="spellEnd"/>
       <w:r>
         <w:t xml:space="preserve"> [Video]. YouTube. </w:t>
       </w:r>
@@ -348,7 +817,87 @@
           <w:i/>
           <w:iCs/>
         </w:rPr>
-        <w:t>Cross-Site scripting: a 25-Year threat that is still going strong</w:t>
+        <w:t xml:space="preserve">Cross-Site </w:t>
+      </w:r>
+      <w:proofErr w:type="spellStart"/>
+      <w:r>
+        <w:rPr>
+          <w:i/>
+          <w:iCs/>
+        </w:rPr>
+        <w:t>scripting</w:t>
+      </w:r>
+      <w:proofErr w:type="spellEnd"/>
+      <w:r>
+        <w:rPr>
+          <w:i/>
+          <w:iCs/>
+        </w:rPr>
+        <w:t xml:space="preserve">: a 25-Year </w:t>
+      </w:r>
+      <w:proofErr w:type="spellStart"/>
+      <w:r>
+        <w:rPr>
+          <w:i/>
+          <w:iCs/>
+        </w:rPr>
+        <w:t>threat</w:t>
+      </w:r>
+      <w:proofErr w:type="spellEnd"/>
+      <w:r>
+        <w:rPr>
+          <w:i/>
+          <w:iCs/>
+        </w:rPr>
+        <w:t xml:space="preserve"> </w:t>
+      </w:r>
+      <w:proofErr w:type="spellStart"/>
+      <w:r>
+        <w:rPr>
+          <w:i/>
+          <w:iCs/>
+        </w:rPr>
+        <w:t>that</w:t>
+      </w:r>
+      <w:proofErr w:type="spellEnd"/>
+      <w:r>
+        <w:rPr>
+          <w:i/>
+          <w:iCs/>
+        </w:rPr>
+        <w:t xml:space="preserve"> is </w:t>
+      </w:r>
+      <w:proofErr w:type="spellStart"/>
+      <w:r>
+        <w:rPr>
+          <w:i/>
+          <w:iCs/>
+        </w:rPr>
+        <w:t>still</w:t>
+      </w:r>
+      <w:proofErr w:type="spellEnd"/>
+      <w:r>
+        <w:rPr>
+          <w:i/>
+          <w:iCs/>
+        </w:rPr>
+        <w:t xml:space="preserve"> </w:t>
+      </w:r>
+      <w:proofErr w:type="spellStart"/>
+      <w:r>
+        <w:rPr>
+          <w:i/>
+          <w:iCs/>
+        </w:rPr>
+        <w:t>going</w:t>
+      </w:r>
+      <w:proofErr w:type="spellEnd"/>
+      <w:r>
+        <w:rPr>
+          <w:i/>
+          <w:iCs/>
+        </w:rPr>
+        <w:t xml:space="preserve"> strong</w:t>
       </w:r>
       <w:r>
         <w:t xml:space="preserve"> [Video]. YouTube. </w:t>
@@ -367,14 +916,38 @@
         <w:pStyle w:val="bronnen"/>
       </w:pPr>
       <w:r>
-        <w:t xml:space="preserve">Professor Messer. (2023, November 8). </w:t>
-      </w:r>
-      <w:r>
-        <w:rPr>
-          <w:i/>
-          <w:iCs/>
-        </w:rPr>
-        <w:t>Cross-site Scripting - CompTIA Security+ SY0-701 - 2.3</w:t>
+        <w:t xml:space="preserve">Professor </w:t>
+      </w:r>
+      <w:proofErr w:type="spellStart"/>
+      <w:r>
+        <w:t>Messer</w:t>
+      </w:r>
+      <w:proofErr w:type="spellEnd"/>
+      <w:r>
+        <w:t xml:space="preserve">. (2023, November 8). </w:t>
+      </w:r>
+      <w:r>
+        <w:rPr>
+          <w:i/>
+          <w:iCs/>
+        </w:rPr>
+        <w:t xml:space="preserve">Cross-site Scripting - </w:t>
+      </w:r>
+      <w:proofErr w:type="spellStart"/>
+      <w:r>
+        <w:rPr>
+          <w:i/>
+          <w:iCs/>
+        </w:rPr>
+        <w:t>CompTIA</w:t>
+      </w:r>
+      <w:proofErr w:type="spellEnd"/>
+      <w:r>
+        <w:rPr>
+          <w:i/>
+          <w:iCs/>
+        </w:rPr>
+        <w:t xml:space="preserve"> Security+ SY0-701 - 2.3</w:t>
       </w:r>
       <w:r>
         <w:t xml:space="preserve"> [Video]. YouTube. </w:t>
@@ -392,15 +965,92 @@
       <w:pPr>
         <w:pStyle w:val="bronnen"/>
       </w:pPr>
-      <w:r>
-        <w:t xml:space="preserve">ByteMonk. (2025, February 22). </w:t>
-      </w:r>
-      <w:r>
-        <w:rPr>
-          <w:i/>
-          <w:iCs/>
-        </w:rPr>
-        <w:t>XSS Attacks Explained – How HACKERS steal data with one line of code</w:t>
+      <w:proofErr w:type="spellStart"/>
+      <w:r>
+        <w:t>ByteMonk</w:t>
+      </w:r>
+      <w:proofErr w:type="spellEnd"/>
+      <w:r>
+        <w:t xml:space="preserve">. (2025, </w:t>
+      </w:r>
+      <w:proofErr w:type="spellStart"/>
+      <w:r>
+        <w:t>February</w:t>
+      </w:r>
+      <w:proofErr w:type="spellEnd"/>
+      <w:r>
+        <w:t xml:space="preserve"> 22). </w:t>
+      </w:r>
+      <w:r>
+        <w:rPr>
+          <w:i/>
+          <w:iCs/>
+        </w:rPr>
+        <w:t xml:space="preserve">XSS Attacks </w:t>
+      </w:r>
+      <w:proofErr w:type="spellStart"/>
+      <w:r>
+        <w:rPr>
+          <w:i/>
+          <w:iCs/>
+        </w:rPr>
+        <w:t>Explained</w:t>
+      </w:r>
+      <w:proofErr w:type="spellEnd"/>
+      <w:r>
+        <w:rPr>
+          <w:i/>
+          <w:iCs/>
+        </w:rPr>
+        <w:t xml:space="preserve"> – How HACKERS </w:t>
+      </w:r>
+      <w:proofErr w:type="spellStart"/>
+      <w:r>
+        <w:rPr>
+          <w:i/>
+          <w:iCs/>
+        </w:rPr>
+        <w:t>steal</w:t>
+      </w:r>
+      <w:proofErr w:type="spellEnd"/>
+      <w:r>
+        <w:rPr>
+          <w:i/>
+          <w:iCs/>
+        </w:rPr>
+        <w:t xml:space="preserve"> data </w:t>
+      </w:r>
+      <w:proofErr w:type="spellStart"/>
+      <w:r>
+        <w:rPr>
+          <w:i/>
+          <w:iCs/>
+        </w:rPr>
+        <w:t>with</w:t>
+      </w:r>
+      <w:proofErr w:type="spellEnd"/>
+      <w:r>
+        <w:rPr>
+          <w:i/>
+          <w:iCs/>
+        </w:rPr>
+        <w:t xml:space="preserve"> </w:t>
+      </w:r>
+      <w:proofErr w:type="spellStart"/>
+      <w:r>
+        <w:rPr>
+          <w:i/>
+          <w:iCs/>
+        </w:rPr>
+        <w:t>one</w:t>
+      </w:r>
+      <w:proofErr w:type="spellEnd"/>
+      <w:r>
+        <w:rPr>
+          <w:i/>
+          <w:iCs/>
+        </w:rPr>
+        <w:t xml:space="preserve"> line of code</w:t>
       </w:r>
       <w:r>
         <w:t xml:space="preserve"> [Video]. YouTube. </w:t>
@@ -418,16 +1068,70 @@
       <w:pPr>
         <w:pStyle w:val="bronnen"/>
       </w:pPr>
-      <w:r>
-        <w:t xml:space="preserve">NahamSec. (2024, February 21). </w:t>
-      </w:r>
-      <w:r>
-        <w:rPr>
-          <w:i/>
-          <w:iCs/>
-        </w:rPr>
-        <w:t>Cross-Site Scripting (XSS) explained! // How to bug Bounty</w:t>
-      </w:r>
+      <w:proofErr w:type="spellStart"/>
+      <w:r>
+        <w:t>NahamSec</w:t>
+      </w:r>
+      <w:proofErr w:type="spellEnd"/>
+      <w:r>
+        <w:t xml:space="preserve">. (2024, </w:t>
+      </w:r>
+      <w:proofErr w:type="spellStart"/>
+      <w:r>
+        <w:t>February</w:t>
+      </w:r>
+      <w:proofErr w:type="spellEnd"/>
+      <w:r>
+        <w:t xml:space="preserve"> 21). </w:t>
+      </w:r>
+      <w:r>
+        <w:rPr>
+          <w:i/>
+          <w:iCs/>
+        </w:rPr>
+        <w:t xml:space="preserve">Cross-Site Scripting (XSS) </w:t>
+      </w:r>
+      <w:proofErr w:type="spellStart"/>
+      <w:r>
+        <w:rPr>
+          <w:i/>
+          <w:iCs/>
+        </w:rPr>
+        <w:t>explained</w:t>
+      </w:r>
+      <w:proofErr w:type="spellEnd"/>
+      <w:r>
+        <w:rPr>
+          <w:i/>
+          <w:iCs/>
+        </w:rPr>
+        <w:t xml:space="preserve">! // How </w:t>
+      </w:r>
+      <w:proofErr w:type="spellStart"/>
+      <w:r>
+        <w:rPr>
+          <w:i/>
+          <w:iCs/>
+        </w:rPr>
+        <w:t>to</w:t>
+      </w:r>
+      <w:proofErr w:type="spellEnd"/>
+      <w:r>
+        <w:rPr>
+          <w:i/>
+          <w:iCs/>
+        </w:rPr>
+        <w:t xml:space="preserve"> bug </w:t>
+      </w:r>
+      <w:proofErr w:type="spellStart"/>
+      <w:r>
+        <w:rPr>
+          <w:i/>
+          <w:iCs/>
+        </w:rPr>
+        <w:t>Bounty</w:t>
+      </w:r>
+      <w:proofErr w:type="spellEnd"/>
       <w:r>
         <w:t xml:space="preserve"> [Video]. YouTube. </w:t>
       </w:r>
@@ -452,6 +1156,9 @@
       <w:r>
         <w:t>CSRF</w:t>
       </w:r>
+      <w:r>
+        <w:t xml:space="preserve"> – Theoretisch</w:t>
+      </w:r>
     </w:p>
     <w:p>
       <w:pPr>
@@ -463,23 +1170,109 @@
         <w:pStyle w:val="Kop3"/>
       </w:pPr>
       <w:r>
+        <w:t>XSS – Praktijk</w:t>
+      </w:r>
+    </w:p>
+    <w:p/>
+    <w:p>
+      <w:pPr>
+        <w:pStyle w:val="Kop2"/>
+      </w:pPr>
+      <w:r>
         <w:lastRenderedPageBreak/>
+        <w:t>CSRF – Praktijk</w:t>
+      </w:r>
+    </w:p>
+    <w:p/>
+    <w:p>
+      <w:pPr>
+        <w:pStyle w:val="Kop3"/>
+      </w:pPr>
+      <w:r>
         <w:t>Authentication</w:t>
+      </w:r>
+      <w:r>
+        <w:t xml:space="preserve"> – Theoretisch</w:t>
       </w:r>
     </w:p>
     <w:p>
       <w:pPr>
         <w:pStyle w:val="bronnen"/>
       </w:pPr>
-      <w:r>
-        <w:rPr>
-          <w:i/>
-          <w:iCs/>
-        </w:rPr>
-        <w:t>What is API authentication? Benefits, methods &amp; best practices | Postman</w:t>
-      </w:r>
-      <w:r>
-        <w:t xml:space="preserve">. (n.d.). </w:t>
+      <w:proofErr w:type="spellStart"/>
+      <w:r>
+        <w:rPr>
+          <w:i/>
+          <w:iCs/>
+        </w:rPr>
+        <w:t>What</w:t>
+      </w:r>
+      <w:proofErr w:type="spellEnd"/>
+      <w:r>
+        <w:rPr>
+          <w:i/>
+          <w:iCs/>
+        </w:rPr>
+        <w:t xml:space="preserve"> is API </w:t>
+      </w:r>
+      <w:proofErr w:type="spellStart"/>
+      <w:r>
+        <w:rPr>
+          <w:i/>
+          <w:iCs/>
+        </w:rPr>
+        <w:t>authentication</w:t>
+      </w:r>
+      <w:proofErr w:type="spellEnd"/>
+      <w:r>
+        <w:rPr>
+          <w:i/>
+          <w:iCs/>
+        </w:rPr>
+        <w:t xml:space="preserve">? Benefits, </w:t>
+      </w:r>
+      <w:proofErr w:type="spellStart"/>
+      <w:r>
+        <w:rPr>
+          <w:i/>
+          <w:iCs/>
+        </w:rPr>
+        <w:t>methods</w:t>
+      </w:r>
+      <w:proofErr w:type="spellEnd"/>
+      <w:r>
+        <w:rPr>
+          <w:i/>
+          <w:iCs/>
+        </w:rPr>
+        <w:t xml:space="preserve"> &amp; best </w:t>
+      </w:r>
+      <w:proofErr w:type="spellStart"/>
+      <w:r>
+        <w:rPr>
+          <w:i/>
+          <w:iCs/>
+        </w:rPr>
+        <w:t>practices</w:t>
+      </w:r>
+      <w:proofErr w:type="spellEnd"/>
+      <w:r>
+        <w:rPr>
+          <w:i/>
+          <w:iCs/>
+        </w:rPr>
+        <w:t xml:space="preserve"> | Postman</w:t>
+      </w:r>
+      <w:r>
+        <w:t>. (</w:t>
+      </w:r>
+      <w:proofErr w:type="spellStart"/>
+      <w:r>
+        <w:t>n.d</w:t>
+      </w:r>
+      <w:proofErr w:type="spellEnd"/>
+      <w:r>
+        <w:t xml:space="preserve">.). </w:t>
       </w:r>
       <w:hyperlink r:id="rId25" w:history="1">
         <w:r>
@@ -499,10 +1292,83 @@
           <w:i/>
           <w:iCs/>
         </w:rPr>
-        <w:t>API Authentication and Authorization: 6 Methods &amp; Tips for success</w:t>
-      </w:r>
-      <w:r>
-        <w:t xml:space="preserve">. (2025, July 31). Frontegg. </w:t>
+        <w:t xml:space="preserve">API Authentication </w:t>
+      </w:r>
+      <w:proofErr w:type="spellStart"/>
+      <w:r>
+        <w:rPr>
+          <w:i/>
+          <w:iCs/>
+        </w:rPr>
+        <w:t>and</w:t>
+      </w:r>
+      <w:proofErr w:type="spellEnd"/>
+      <w:r>
+        <w:rPr>
+          <w:i/>
+          <w:iCs/>
+        </w:rPr>
+        <w:t xml:space="preserve"> Authorization: 6 </w:t>
+      </w:r>
+      <w:proofErr w:type="spellStart"/>
+      <w:r>
+        <w:rPr>
+          <w:i/>
+          <w:iCs/>
+        </w:rPr>
+        <w:t>Methods</w:t>
+      </w:r>
+      <w:proofErr w:type="spellEnd"/>
+      <w:r>
+        <w:rPr>
+          <w:i/>
+          <w:iCs/>
+        </w:rPr>
+        <w:t xml:space="preserve"> &amp; Tips </w:t>
+      </w:r>
+      <w:proofErr w:type="spellStart"/>
+      <w:r>
+        <w:rPr>
+          <w:i/>
+          <w:iCs/>
+        </w:rPr>
+        <w:t>for</w:t>
+      </w:r>
+      <w:proofErr w:type="spellEnd"/>
+      <w:r>
+        <w:rPr>
+          <w:i/>
+          <w:iCs/>
+        </w:rPr>
+        <w:t xml:space="preserve"> </w:t>
+      </w:r>
+      <w:proofErr w:type="spellStart"/>
+      <w:r>
+        <w:rPr>
+          <w:i/>
+          <w:iCs/>
+        </w:rPr>
+        <w:t>success</w:t>
+      </w:r>
+      <w:proofErr w:type="spellEnd"/>
+      <w:r>
+        <w:t xml:space="preserve">. (2025, </w:t>
+      </w:r>
+      <w:proofErr w:type="spellStart"/>
+      <w:r>
+        <w:t>July</w:t>
+      </w:r>
+      <w:proofErr w:type="spellEnd"/>
+      <w:r>
+        <w:t xml:space="preserve"> 31). </w:t>
+      </w:r>
+      <w:proofErr w:type="spellStart"/>
+      <w:r>
+        <w:t>Frontegg</w:t>
+      </w:r>
+      <w:proofErr w:type="spellEnd"/>
+      <w:r>
+        <w:t xml:space="preserve">. </w:t>
       </w:r>
       <w:hyperlink r:id="rId26" w:history="1">
         <w:r>
@@ -517,18 +1383,72 @@
       <w:pPr>
         <w:pStyle w:val="bronnen"/>
       </w:pPr>
-      <w:r>
-        <w:t xml:space="preserve">GeeksforGeeks. (2025, September 8). </w:t>
-      </w:r>
-      <w:r>
-        <w:rPr>
-          <w:i/>
-          <w:iCs/>
-        </w:rPr>
-        <w:t>Session vs Token Based Authentication</w:t>
-      </w:r>
-      <w:r>
-        <w:t xml:space="preserve">. GeeksforGeeks. </w:t>
+      <w:proofErr w:type="spellStart"/>
+      <w:r>
+        <w:t>GeeksforGeeks</w:t>
+      </w:r>
+      <w:proofErr w:type="spellEnd"/>
+      <w:r>
+        <w:t xml:space="preserve">. (2025, September 8). </w:t>
+      </w:r>
+      <w:proofErr w:type="spellStart"/>
+      <w:r>
+        <w:rPr>
+          <w:i/>
+          <w:iCs/>
+        </w:rPr>
+        <w:t>Session</w:t>
+      </w:r>
+      <w:proofErr w:type="spellEnd"/>
+      <w:r>
+        <w:rPr>
+          <w:i/>
+          <w:iCs/>
+        </w:rPr>
+        <w:t xml:space="preserve"> </w:t>
+      </w:r>
+      <w:proofErr w:type="spellStart"/>
+      <w:r>
+        <w:rPr>
+          <w:i/>
+          <w:iCs/>
+        </w:rPr>
+        <w:t>vs</w:t>
+      </w:r>
+      <w:proofErr w:type="spellEnd"/>
+      <w:r>
+        <w:rPr>
+          <w:i/>
+          <w:iCs/>
+        </w:rPr>
+        <w:t xml:space="preserve"> Token </w:t>
+      </w:r>
+      <w:proofErr w:type="spellStart"/>
+      <w:r>
+        <w:rPr>
+          <w:i/>
+          <w:iCs/>
+        </w:rPr>
+        <w:t>Based</w:t>
+      </w:r>
+      <w:proofErr w:type="spellEnd"/>
+      <w:r>
+        <w:rPr>
+          <w:i/>
+          <w:iCs/>
+        </w:rPr>
+        <w:t xml:space="preserve"> Authentication</w:t>
+      </w:r>
+      <w:r>
+        <w:t xml:space="preserve">. </w:t>
+      </w:r>
+      <w:proofErr w:type="spellStart"/>
+      <w:r>
+        <w:t>GeeksforGeeks</w:t>
+      </w:r>
+      <w:proofErr w:type="spellEnd"/>
+      <w:r>
+        <w:t xml:space="preserve">. </w:t>
       </w:r>
       <w:hyperlink r:id="rId27" w:history="1">
         <w:r>
@@ -543,18 +1463,64 @@
       <w:pPr>
         <w:pStyle w:val="bronnen"/>
       </w:pPr>
-      <w:r>
-        <w:t xml:space="preserve">Authgear. (2025, October 7). </w:t>
-      </w:r>
-      <w:r>
-        <w:rPr>
-          <w:i/>
-          <w:iCs/>
-        </w:rPr>
-        <w:t>Session vs Token Authentication</w:t>
-      </w:r>
-      <w:r>
-        <w:t xml:space="preserve">. Authgear. </w:t>
+      <w:proofErr w:type="spellStart"/>
+      <w:r>
+        <w:t>Authgear</w:t>
+      </w:r>
+      <w:proofErr w:type="spellEnd"/>
+      <w:r>
+        <w:t xml:space="preserve">. (2025, </w:t>
+      </w:r>
+      <w:proofErr w:type="spellStart"/>
+      <w:r>
+        <w:t>October</w:t>
+      </w:r>
+      <w:proofErr w:type="spellEnd"/>
+      <w:r>
+        <w:t xml:space="preserve"> 7). </w:t>
+      </w:r>
+      <w:proofErr w:type="spellStart"/>
+      <w:r>
+        <w:rPr>
+          <w:i/>
+          <w:iCs/>
+        </w:rPr>
+        <w:t>Session</w:t>
+      </w:r>
+      <w:proofErr w:type="spellEnd"/>
+      <w:r>
+        <w:rPr>
+          <w:i/>
+          <w:iCs/>
+        </w:rPr>
+        <w:t xml:space="preserve"> </w:t>
+      </w:r>
+      <w:proofErr w:type="spellStart"/>
+      <w:r>
+        <w:rPr>
+          <w:i/>
+          <w:iCs/>
+        </w:rPr>
+        <w:t>vs</w:t>
+      </w:r>
+      <w:proofErr w:type="spellEnd"/>
+      <w:r>
+        <w:rPr>
+          <w:i/>
+          <w:iCs/>
+        </w:rPr>
+        <w:t xml:space="preserve"> Token Authentication</w:t>
+      </w:r>
+      <w:r>
+        <w:t xml:space="preserve">. </w:t>
+      </w:r>
+      <w:proofErr w:type="spellStart"/>
+      <w:r>
+        <w:t>Authgear</w:t>
+      </w:r>
+      <w:proofErr w:type="spellEnd"/>
+      <w:r>
+        <w:t xml:space="preserve">. </w:t>
       </w:r>
       <w:hyperlink r:id="rId28" w:history="1">
         <w:r>
@@ -569,15 +1535,108 @@
       <w:pPr>
         <w:pStyle w:val="bronnen"/>
       </w:pPr>
-      <w:r>
-        <w:t xml:space="preserve">LearnThatStack. (2025, October 12). </w:t>
-      </w:r>
-      <w:r>
-        <w:rPr>
-          <w:i/>
-          <w:iCs/>
-        </w:rPr>
-        <w:t>API authentication explained (Finally) — Basic Auth, Bearer &amp; JWT</w:t>
+      <w:proofErr w:type="spellStart"/>
+      <w:r>
+        <w:t>LearnThatStack</w:t>
+      </w:r>
+      <w:proofErr w:type="spellEnd"/>
+      <w:r>
+        <w:t xml:space="preserve">. (2025, </w:t>
+      </w:r>
+      <w:proofErr w:type="spellStart"/>
+      <w:r>
+        <w:t>October</w:t>
+      </w:r>
+      <w:proofErr w:type="spellEnd"/>
+      <w:r>
+        <w:t xml:space="preserve"> 12). </w:t>
+      </w:r>
+      <w:r>
+        <w:rPr>
+          <w:i/>
+          <w:iCs/>
+        </w:rPr>
+        <w:t xml:space="preserve">API </w:t>
+      </w:r>
+      <w:proofErr w:type="spellStart"/>
+      <w:r>
+        <w:rPr>
+          <w:i/>
+          <w:iCs/>
+        </w:rPr>
+        <w:t>authentication</w:t>
+      </w:r>
+      <w:proofErr w:type="spellEnd"/>
+      <w:r>
+        <w:rPr>
+          <w:i/>
+          <w:iCs/>
+        </w:rPr>
+        <w:t xml:space="preserve"> </w:t>
+      </w:r>
+      <w:proofErr w:type="spellStart"/>
+      <w:r>
+        <w:rPr>
+          <w:i/>
+          <w:iCs/>
+        </w:rPr>
+        <w:t>explained</w:t>
+      </w:r>
+      <w:proofErr w:type="spellEnd"/>
+      <w:r>
+        <w:rPr>
+          <w:i/>
+          <w:iCs/>
+        </w:rPr>
+        <w:t xml:space="preserve"> (</w:t>
+      </w:r>
+      <w:proofErr w:type="spellStart"/>
+      <w:r>
+        <w:rPr>
+          <w:i/>
+          <w:iCs/>
+        </w:rPr>
+        <w:t>Finally</w:t>
+      </w:r>
+      <w:proofErr w:type="spellEnd"/>
+      <w:r>
+        <w:rPr>
+          <w:i/>
+          <w:iCs/>
+        </w:rPr>
+        <w:t xml:space="preserve">) — Basic </w:t>
+      </w:r>
+      <w:proofErr w:type="spellStart"/>
+      <w:r>
+        <w:rPr>
+          <w:i/>
+          <w:iCs/>
+        </w:rPr>
+        <w:t>Auth</w:t>
+      </w:r>
+      <w:proofErr w:type="spellEnd"/>
+      <w:r>
+        <w:rPr>
+          <w:i/>
+          <w:iCs/>
+        </w:rPr>
+        <w:t xml:space="preserve">, </w:t>
+      </w:r>
+      <w:proofErr w:type="spellStart"/>
+      <w:r>
+        <w:rPr>
+          <w:i/>
+          <w:iCs/>
+        </w:rPr>
+        <w:t>Bearer</w:t>
+      </w:r>
+      <w:proofErr w:type="spellEnd"/>
+      <w:r>
+        <w:rPr>
+          <w:i/>
+          <w:iCs/>
+        </w:rPr>
+        <w:t xml:space="preserve"> &amp; JWT</w:t>
       </w:r>
       <w:r>
         <w:t xml:space="preserve"> [Video]. YouTube. </w:t>
@@ -595,15 +1654,84 @@
       <w:pPr>
         <w:pStyle w:val="bronnen"/>
       </w:pPr>
-      <w:r>
-        <w:t xml:space="preserve">LearnThatStack. (2025, November 2). </w:t>
-      </w:r>
-      <w:r>
-        <w:rPr>
-          <w:i/>
-          <w:iCs/>
-        </w:rPr>
-        <w:t>API authentication in action — building Basic Auth, Bearer and JWT</w:t>
+      <w:proofErr w:type="spellStart"/>
+      <w:r>
+        <w:t>LearnThatStack</w:t>
+      </w:r>
+      <w:proofErr w:type="spellEnd"/>
+      <w:r>
+        <w:t xml:space="preserve">. (2025, November 2). </w:t>
+      </w:r>
+      <w:r>
+        <w:rPr>
+          <w:i/>
+          <w:iCs/>
+        </w:rPr>
+        <w:t xml:space="preserve">API </w:t>
+      </w:r>
+      <w:proofErr w:type="spellStart"/>
+      <w:r>
+        <w:rPr>
+          <w:i/>
+          <w:iCs/>
+        </w:rPr>
+        <w:t>authentication</w:t>
+      </w:r>
+      <w:proofErr w:type="spellEnd"/>
+      <w:r>
+        <w:rPr>
+          <w:i/>
+          <w:iCs/>
+        </w:rPr>
+        <w:t xml:space="preserve"> in action — building Basic </w:t>
+      </w:r>
+      <w:proofErr w:type="spellStart"/>
+      <w:r>
+        <w:rPr>
+          <w:i/>
+          <w:iCs/>
+        </w:rPr>
+        <w:t>Auth</w:t>
+      </w:r>
+      <w:proofErr w:type="spellEnd"/>
+      <w:r>
+        <w:rPr>
+          <w:i/>
+          <w:iCs/>
+        </w:rPr>
+        <w:t xml:space="preserve">, </w:t>
+      </w:r>
+      <w:proofErr w:type="spellStart"/>
+      <w:r>
+        <w:rPr>
+          <w:i/>
+          <w:iCs/>
+        </w:rPr>
+        <w:t>Bearer</w:t>
+      </w:r>
+      <w:proofErr w:type="spellEnd"/>
+      <w:r>
+        <w:rPr>
+          <w:i/>
+          <w:iCs/>
+        </w:rPr>
+        <w:t xml:space="preserve"> </w:t>
+      </w:r>
+      <w:proofErr w:type="spellStart"/>
+      <w:r>
+        <w:rPr>
+          <w:i/>
+          <w:iCs/>
+        </w:rPr>
+        <w:t>and</w:t>
+      </w:r>
+      <w:proofErr w:type="spellEnd"/>
+      <w:r>
+        <w:rPr>
+          <w:i/>
+          <w:iCs/>
+        </w:rPr>
+        <w:t xml:space="preserve"> JWT</w:t>
       </w:r>
       <w:r>
         <w:t xml:space="preserve"> [Video]. YouTube. </w:t>
@@ -621,15 +1749,76 @@
       <w:pPr>
         <w:pStyle w:val="bronnen"/>
       </w:pPr>
-      <w:r>
-        <w:t xml:space="preserve">SoftsWeb. (2025, February 10). </w:t>
-      </w:r>
-      <w:r>
-        <w:rPr>
-          <w:i/>
-          <w:iCs/>
-        </w:rPr>
-        <w:t xml:space="preserve">API Authentication EXPLAINED! OAuth vs JWT vs API Keys </w:t>
+      <w:proofErr w:type="spellStart"/>
+      <w:r>
+        <w:t>SoftsWeb</w:t>
+      </w:r>
+      <w:proofErr w:type="spellEnd"/>
+      <w:r>
+        <w:t xml:space="preserve">. (2025, </w:t>
+      </w:r>
+      <w:proofErr w:type="spellStart"/>
+      <w:r>
+        <w:t>February</w:t>
+      </w:r>
+      <w:proofErr w:type="spellEnd"/>
+      <w:r>
+        <w:t xml:space="preserve"> 10). </w:t>
+      </w:r>
+      <w:r>
+        <w:rPr>
+          <w:i/>
+          <w:iCs/>
+        </w:rPr>
+        <w:t xml:space="preserve">API Authentication EXPLAINED! </w:t>
+      </w:r>
+      <w:proofErr w:type="spellStart"/>
+      <w:r>
+        <w:rPr>
+          <w:i/>
+          <w:iCs/>
+        </w:rPr>
+        <w:t>OAuth</w:t>
+      </w:r>
+      <w:proofErr w:type="spellEnd"/>
+      <w:r>
+        <w:rPr>
+          <w:i/>
+          <w:iCs/>
+        </w:rPr>
+        <w:t xml:space="preserve"> </w:t>
+      </w:r>
+      <w:proofErr w:type="spellStart"/>
+      <w:r>
+        <w:rPr>
+          <w:i/>
+          <w:iCs/>
+        </w:rPr>
+        <w:t>vs</w:t>
+      </w:r>
+      <w:proofErr w:type="spellEnd"/>
+      <w:r>
+        <w:rPr>
+          <w:i/>
+          <w:iCs/>
+        </w:rPr>
+        <w:t xml:space="preserve"> JWT </w:t>
+      </w:r>
+      <w:proofErr w:type="spellStart"/>
+      <w:r>
+        <w:rPr>
+          <w:i/>
+          <w:iCs/>
+        </w:rPr>
+        <w:t>vs</w:t>
+      </w:r>
+      <w:proofErr w:type="spellEnd"/>
+      <w:r>
+        <w:rPr>
+          <w:i/>
+          <w:iCs/>
+        </w:rPr>
+        <w:t xml:space="preserve"> API Keys </w:t>
       </w:r>
       <w:r>
         <w:t xml:space="preserve"> [Video]. YouTube. </w:t>
@@ -647,16 +1836,63 @@
       <w:pPr>
         <w:pStyle w:val="bronnen"/>
       </w:pPr>
-      <w:r>
-        <w:t xml:space="preserve">Fireship. (2020, October 29). </w:t>
-      </w:r>
-      <w:r>
-        <w:rPr>
-          <w:i/>
-          <w:iCs/>
-        </w:rPr>
-        <w:t>Session vs Token Authentication in 100 Seconds</w:t>
-      </w:r>
+      <w:proofErr w:type="spellStart"/>
+      <w:r>
+        <w:t>Fireship</w:t>
+      </w:r>
+      <w:proofErr w:type="spellEnd"/>
+      <w:r>
+        <w:t xml:space="preserve">. (2020, </w:t>
+      </w:r>
+      <w:proofErr w:type="spellStart"/>
+      <w:r>
+        <w:t>October</w:t>
+      </w:r>
+      <w:proofErr w:type="spellEnd"/>
+      <w:r>
+        <w:t xml:space="preserve"> 29). </w:t>
+      </w:r>
+      <w:proofErr w:type="spellStart"/>
+      <w:r>
+        <w:rPr>
+          <w:i/>
+          <w:iCs/>
+        </w:rPr>
+        <w:t>Session</w:t>
+      </w:r>
+      <w:proofErr w:type="spellEnd"/>
+      <w:r>
+        <w:rPr>
+          <w:i/>
+          <w:iCs/>
+        </w:rPr>
+        <w:t xml:space="preserve"> </w:t>
+      </w:r>
+      <w:proofErr w:type="spellStart"/>
+      <w:r>
+        <w:rPr>
+          <w:i/>
+          <w:iCs/>
+        </w:rPr>
+        <w:t>vs</w:t>
+      </w:r>
+      <w:proofErr w:type="spellEnd"/>
+      <w:r>
+        <w:rPr>
+          <w:i/>
+          <w:iCs/>
+        </w:rPr>
+        <w:t xml:space="preserve"> Token Authentication in 100 </w:t>
+      </w:r>
+      <w:proofErr w:type="spellStart"/>
+      <w:r>
+        <w:rPr>
+          <w:i/>
+          <w:iCs/>
+        </w:rPr>
+        <w:t>Seconds</w:t>
+      </w:r>
+      <w:proofErr w:type="spellEnd"/>
       <w:r>
         <w:t xml:space="preserve"> [Video]. YouTube. </w:t>
       </w:r>
@@ -673,15 +1909,133 @@
       <w:pPr>
         <w:pStyle w:val="bronnen"/>
       </w:pPr>
-      <w:r>
-        <w:t xml:space="preserve">ByteByteGo. (2024, July 23). </w:t>
-      </w:r>
-      <w:r>
-        <w:rPr>
-          <w:i/>
-          <w:iCs/>
-        </w:rPr>
-        <w:t>Session vs JWT: The differences you may not know!</w:t>
+      <w:proofErr w:type="spellStart"/>
+      <w:r>
+        <w:t>ByteByteGo</w:t>
+      </w:r>
+      <w:proofErr w:type="spellEnd"/>
+      <w:r>
+        <w:t xml:space="preserve">. (2024, </w:t>
+      </w:r>
+      <w:proofErr w:type="spellStart"/>
+      <w:r>
+        <w:t>July</w:t>
+      </w:r>
+      <w:proofErr w:type="spellEnd"/>
+      <w:r>
+        <w:t xml:space="preserve"> 23). </w:t>
+      </w:r>
+      <w:proofErr w:type="spellStart"/>
+      <w:r>
+        <w:rPr>
+          <w:i/>
+          <w:iCs/>
+        </w:rPr>
+        <w:t>Session</w:t>
+      </w:r>
+      <w:proofErr w:type="spellEnd"/>
+      <w:r>
+        <w:rPr>
+          <w:i/>
+          <w:iCs/>
+        </w:rPr>
+        <w:t xml:space="preserve"> </w:t>
+      </w:r>
+      <w:proofErr w:type="spellStart"/>
+      <w:r>
+        <w:rPr>
+          <w:i/>
+          <w:iCs/>
+        </w:rPr>
+        <w:t>vs</w:t>
+      </w:r>
+      <w:proofErr w:type="spellEnd"/>
+      <w:r>
+        <w:rPr>
+          <w:i/>
+          <w:iCs/>
+        </w:rPr>
+        <w:t xml:space="preserve"> JWT: The </w:t>
+      </w:r>
+      <w:proofErr w:type="spellStart"/>
+      <w:r>
+        <w:rPr>
+          <w:i/>
+          <w:iCs/>
+        </w:rPr>
+        <w:t>differences</w:t>
+      </w:r>
+      <w:proofErr w:type="spellEnd"/>
+      <w:r>
+        <w:rPr>
+          <w:i/>
+          <w:iCs/>
+        </w:rPr>
+        <w:t xml:space="preserve"> </w:t>
+      </w:r>
+      <w:proofErr w:type="spellStart"/>
+      <w:r>
+        <w:rPr>
+          <w:i/>
+          <w:iCs/>
+        </w:rPr>
+        <w:t>you</w:t>
+      </w:r>
+      <w:proofErr w:type="spellEnd"/>
+      <w:r>
+        <w:rPr>
+          <w:i/>
+          <w:iCs/>
+        </w:rPr>
+        <w:t xml:space="preserve"> </w:t>
+      </w:r>
+      <w:proofErr w:type="spellStart"/>
+      <w:r>
+        <w:rPr>
+          <w:i/>
+          <w:iCs/>
+        </w:rPr>
+        <w:t>may</w:t>
+      </w:r>
+      <w:proofErr w:type="spellEnd"/>
+      <w:r>
+        <w:rPr>
+          <w:i/>
+          <w:iCs/>
+        </w:rPr>
+        <w:t xml:space="preserve"> </w:t>
+      </w:r>
+      <w:proofErr w:type="spellStart"/>
+      <w:r>
+        <w:rPr>
+          <w:i/>
+          <w:iCs/>
+        </w:rPr>
+        <w:t>not</w:t>
+      </w:r>
+      <w:proofErr w:type="spellEnd"/>
+      <w:r>
+        <w:rPr>
+          <w:i/>
+          <w:iCs/>
+        </w:rPr>
+        <w:t xml:space="preserve"> </w:t>
+      </w:r>
+      <w:proofErr w:type="spellStart"/>
+      <w:r>
+        <w:rPr>
+          <w:i/>
+          <w:iCs/>
+        </w:rPr>
+        <w:t>know</w:t>
+      </w:r>
+      <w:proofErr w:type="spellEnd"/>
+      <w:r>
+        <w:rPr>
+          <w:i/>
+          <w:iCs/>
+        </w:rPr>
+        <w:t>!</w:t>
       </w:r>
       <w:r>
         <w:t xml:space="preserve"> [Video]. YouTube. </w:t>
@@ -715,15 +2069,125 @@
       <w:pPr>
         <w:pStyle w:val="bronnen"/>
       </w:pPr>
-      <w:r>
-        <w:t xml:space="preserve">LearnThatStack. (2025, November 9). </w:t>
-      </w:r>
-      <w:r>
-        <w:rPr>
-          <w:i/>
-          <w:iCs/>
-        </w:rPr>
-        <w:t>Why your token storage could be your biggest security risk - XSS and CSRF attack in action</w:t>
+      <w:proofErr w:type="spellStart"/>
+      <w:r>
+        <w:t>LearnThatStack</w:t>
+      </w:r>
+      <w:proofErr w:type="spellEnd"/>
+      <w:r>
+        <w:t xml:space="preserve">. (2025, November 9). </w:t>
+      </w:r>
+      <w:proofErr w:type="spellStart"/>
+      <w:r>
+        <w:rPr>
+          <w:i/>
+          <w:iCs/>
+        </w:rPr>
+        <w:t>Why</w:t>
+      </w:r>
+      <w:proofErr w:type="spellEnd"/>
+      <w:r>
+        <w:rPr>
+          <w:i/>
+          <w:iCs/>
+        </w:rPr>
+        <w:t xml:space="preserve"> </w:t>
+      </w:r>
+      <w:proofErr w:type="spellStart"/>
+      <w:r>
+        <w:rPr>
+          <w:i/>
+          <w:iCs/>
+        </w:rPr>
+        <w:t>your</w:t>
+      </w:r>
+      <w:proofErr w:type="spellEnd"/>
+      <w:r>
+        <w:rPr>
+          <w:i/>
+          <w:iCs/>
+        </w:rPr>
+        <w:t xml:space="preserve"> token storage </w:t>
+      </w:r>
+      <w:proofErr w:type="spellStart"/>
+      <w:r>
+        <w:rPr>
+          <w:i/>
+          <w:iCs/>
+        </w:rPr>
+        <w:t>could</w:t>
+      </w:r>
+      <w:proofErr w:type="spellEnd"/>
+      <w:r>
+        <w:rPr>
+          <w:i/>
+          <w:iCs/>
+        </w:rPr>
+        <w:t xml:space="preserve"> </w:t>
+      </w:r>
+      <w:proofErr w:type="spellStart"/>
+      <w:r>
+        <w:rPr>
+          <w:i/>
+          <w:iCs/>
+        </w:rPr>
+        <w:t>be</w:t>
+      </w:r>
+      <w:proofErr w:type="spellEnd"/>
+      <w:r>
+        <w:rPr>
+          <w:i/>
+          <w:iCs/>
+        </w:rPr>
+        <w:t xml:space="preserve"> </w:t>
+      </w:r>
+      <w:proofErr w:type="spellStart"/>
+      <w:r>
+        <w:rPr>
+          <w:i/>
+          <w:iCs/>
+        </w:rPr>
+        <w:t>your</w:t>
+      </w:r>
+      <w:proofErr w:type="spellEnd"/>
+      <w:r>
+        <w:rPr>
+          <w:i/>
+          <w:iCs/>
+        </w:rPr>
+        <w:t xml:space="preserve"> </w:t>
+      </w:r>
+      <w:proofErr w:type="spellStart"/>
+      <w:r>
+        <w:rPr>
+          <w:i/>
+          <w:iCs/>
+        </w:rPr>
+        <w:t>biggest</w:t>
+      </w:r>
+      <w:proofErr w:type="spellEnd"/>
+      <w:r>
+        <w:rPr>
+          <w:i/>
+          <w:iCs/>
+        </w:rPr>
+        <w:t xml:space="preserve"> security risk - XSS </w:t>
+      </w:r>
+      <w:proofErr w:type="spellStart"/>
+      <w:r>
+        <w:rPr>
+          <w:i/>
+          <w:iCs/>
+        </w:rPr>
+        <w:t>and</w:t>
+      </w:r>
+      <w:proofErr w:type="spellEnd"/>
+      <w:r>
+        <w:rPr>
+          <w:i/>
+          <w:iCs/>
+        </w:rPr>
+        <w:t xml:space="preserve"> CSRF attack in action</w:t>
       </w:r>
       <w:r>
         <w:t xml:space="preserve"> [Video]. YouTube. </w:t>
@@ -1867,6 +3331,7 @@
   <w:style w:type="character" w:default="1" w:styleId="Standaardalinea-lettertype">
     <w:name w:val="Default Paragraph Font"/>
     <w:uiPriority w:val="1"/>
+    <w:semiHidden/>
     <w:unhideWhenUsed/>
   </w:style>
   <w:style w:type="table" w:default="1" w:styleId="Standaardtabel">

</xml_diff>

<commit_message>
SOP Bronnen Toegevoegd aan referentielijst
</commit_message>
<xml_diff>
--- a/docs/Official/25-26_GDC_Referentielijst_Ian_6ICWE.docx
+++ b/docs/Official/25-26_GDC_Referentielijst_Ian_6ICWE.docx
@@ -62,15 +62,65 @@
       <w:pPr>
         <w:pStyle w:val="bronnen"/>
       </w:pPr>
-      <w:r>
-        <w:rPr>
-          <w:i/>
-          <w:iCs/>
-        </w:rPr>
-        <w:t>What are API security risks? | Akamai</w:t>
-      </w:r>
-      <w:r>
-        <w:t xml:space="preserve">. (n.d.). Akamai. </w:t>
+      <w:proofErr w:type="spellStart"/>
+      <w:r>
+        <w:rPr>
+          <w:i/>
+          <w:iCs/>
+        </w:rPr>
+        <w:t>What</w:t>
+      </w:r>
+      <w:proofErr w:type="spellEnd"/>
+      <w:r>
+        <w:rPr>
+          <w:i/>
+          <w:iCs/>
+        </w:rPr>
+        <w:t xml:space="preserve"> are API security </w:t>
+      </w:r>
+      <w:proofErr w:type="spellStart"/>
+      <w:r>
+        <w:rPr>
+          <w:i/>
+          <w:iCs/>
+        </w:rPr>
+        <w:t>risks</w:t>
+      </w:r>
+      <w:proofErr w:type="spellEnd"/>
+      <w:r>
+        <w:rPr>
+          <w:i/>
+          <w:iCs/>
+        </w:rPr>
+        <w:t xml:space="preserve">? | </w:t>
+      </w:r>
+      <w:proofErr w:type="spellStart"/>
+      <w:r>
+        <w:rPr>
+          <w:i/>
+          <w:iCs/>
+        </w:rPr>
+        <w:t>Akamai</w:t>
+      </w:r>
+      <w:proofErr w:type="spellEnd"/>
+      <w:r>
+        <w:t>. (</w:t>
+      </w:r>
+      <w:proofErr w:type="spellStart"/>
+      <w:r>
+        <w:t>n.d</w:t>
+      </w:r>
+      <w:proofErr w:type="spellEnd"/>
+      <w:r>
+        <w:t xml:space="preserve">.). </w:t>
+      </w:r>
+      <w:proofErr w:type="spellStart"/>
+      <w:r>
+        <w:t>Akamai</w:t>
+      </w:r>
+      <w:proofErr w:type="spellEnd"/>
+      <w:r>
+        <w:t xml:space="preserve">. </w:t>
       </w:r>
       <w:hyperlink r:id="rId10" w:history="1">
         <w:r>
@@ -85,9 +135,63 @@
       <w:pPr>
         <w:pStyle w:val="bronnen"/>
       </w:pPr>
-      <w:r>
-        <w:t xml:space="preserve">Lempereur, K. (2023, July 5). API Security Risks &amp; Vulnerabilities: How to Mitigate Them. </w:t>
-      </w:r>
+      <w:proofErr w:type="spellStart"/>
+      <w:r>
+        <w:t>Lempereur</w:t>
+      </w:r>
+      <w:proofErr w:type="spellEnd"/>
+      <w:r>
+        <w:t xml:space="preserve">, K. (2023, </w:t>
+      </w:r>
+      <w:proofErr w:type="spellStart"/>
+      <w:r>
+        <w:t>July</w:t>
+      </w:r>
+      <w:proofErr w:type="spellEnd"/>
+      <w:r>
+        <w:t xml:space="preserve"> 5). API Security </w:t>
+      </w:r>
+      <w:proofErr w:type="spellStart"/>
+      <w:r>
+        <w:t>Risks</w:t>
+      </w:r>
+      <w:proofErr w:type="spellEnd"/>
+      <w:r>
+        <w:t xml:space="preserve"> &amp; </w:t>
+      </w:r>
+      <w:proofErr w:type="spellStart"/>
+      <w:r>
+        <w:t>Vulnerabilities</w:t>
+      </w:r>
+      <w:proofErr w:type="spellEnd"/>
+      <w:r>
+        <w:t xml:space="preserve">: How </w:t>
+      </w:r>
+      <w:proofErr w:type="spellStart"/>
+      <w:r>
+        <w:t>to</w:t>
+      </w:r>
+      <w:proofErr w:type="spellEnd"/>
+      <w:r>
+        <w:t xml:space="preserve"> </w:t>
+      </w:r>
+      <w:proofErr w:type="spellStart"/>
+      <w:r>
+        <w:t>Mitigate</w:t>
+      </w:r>
+      <w:proofErr w:type="spellEnd"/>
+      <w:r>
+        <w:t xml:space="preserve"> </w:t>
+      </w:r>
+      <w:proofErr w:type="spellStart"/>
+      <w:r>
+        <w:t>Them</w:t>
+      </w:r>
+      <w:proofErr w:type="spellEnd"/>
+      <w:r>
+        <w:t xml:space="preserve">. </w:t>
+      </w:r>
+      <w:proofErr w:type="spellStart"/>
       <w:r>
         <w:rPr>
           <w:i/>
@@ -95,6 +199,7 @@
         </w:rPr>
         <w:t>DataDome</w:t>
       </w:r>
+      <w:proofErr w:type="spellEnd"/>
       <w:r>
         <w:t xml:space="preserve">. </w:t>
       </w:r>
@@ -119,7 +224,15 @@
         <w:t>OWASP API Security Project | OWASP Foundation</w:t>
       </w:r>
       <w:r>
-        <w:t xml:space="preserve">. (n.d.). </w:t>
+        <w:t>. (</w:t>
+      </w:r>
+      <w:proofErr w:type="spellStart"/>
+      <w:r>
+        <w:t>n.d</w:t>
+      </w:r>
+      <w:proofErr w:type="spellEnd"/>
+      <w:r>
+        <w:t xml:space="preserve">.). </w:t>
       </w:r>
       <w:hyperlink r:id="rId12" w:history="1">
         <w:r>
@@ -134,15 +247,36 @@
       <w:pPr>
         <w:pStyle w:val="bronnen"/>
       </w:pPr>
-      <w:r>
-        <w:t xml:space="preserve">ByteByteGo. (2024, April 17). </w:t>
-      </w:r>
-      <w:r>
-        <w:rPr>
-          <w:i/>
-          <w:iCs/>
-        </w:rPr>
-        <w:t>Top 12 tips for API Security</w:t>
+      <w:proofErr w:type="spellStart"/>
+      <w:r>
+        <w:t>ByteByteGo</w:t>
+      </w:r>
+      <w:proofErr w:type="spellEnd"/>
+      <w:r>
+        <w:t xml:space="preserve">. (2024, April 17). </w:t>
+      </w:r>
+      <w:r>
+        <w:rPr>
+          <w:i/>
+          <w:iCs/>
+        </w:rPr>
+        <w:t xml:space="preserve">Top 12 tips </w:t>
+      </w:r>
+      <w:proofErr w:type="spellStart"/>
+      <w:r>
+        <w:rPr>
+          <w:i/>
+          <w:iCs/>
+        </w:rPr>
+        <w:t>for</w:t>
+      </w:r>
+      <w:proofErr w:type="spellEnd"/>
+      <w:r>
+        <w:rPr>
+          <w:i/>
+          <w:iCs/>
+        </w:rPr>
+        <w:t xml:space="preserve"> API Security</w:t>
       </w:r>
       <w:r>
         <w:t xml:space="preserve"> [Video]. YouTube. </w:t>
@@ -160,15 +294,116 @@
       <w:pPr>
         <w:pStyle w:val="bronnen"/>
       </w:pPr>
-      <w:r>
-        <w:t xml:space="preserve">apiguru. (2024, November 19). </w:t>
-      </w:r>
-      <w:r>
-        <w:rPr>
-          <w:i/>
-          <w:iCs/>
-        </w:rPr>
-        <w:t>OWASP Top 10 API Security Risks: How To Protect Your APIs from HACKERS</w:t>
+      <w:proofErr w:type="spellStart"/>
+      <w:r>
+        <w:t>apiguru</w:t>
+      </w:r>
+      <w:proofErr w:type="spellEnd"/>
+      <w:r>
+        <w:t xml:space="preserve">. (2024, November 19). </w:t>
+      </w:r>
+      <w:r>
+        <w:rPr>
+          <w:i/>
+          <w:iCs/>
+        </w:rPr>
+        <w:t xml:space="preserve">OWASP Top 10 API Security </w:t>
+      </w:r>
+      <w:proofErr w:type="spellStart"/>
+      <w:r>
+        <w:rPr>
+          <w:i/>
+          <w:iCs/>
+        </w:rPr>
+        <w:t>Risks</w:t>
+      </w:r>
+      <w:proofErr w:type="spellEnd"/>
+      <w:r>
+        <w:rPr>
+          <w:i/>
+          <w:iCs/>
+        </w:rPr>
+        <w:t xml:space="preserve">: How </w:t>
+      </w:r>
+      <w:proofErr w:type="spellStart"/>
+      <w:r>
+        <w:rPr>
+          <w:i/>
+          <w:iCs/>
+        </w:rPr>
+        <w:t>To</w:t>
+      </w:r>
+      <w:proofErr w:type="spellEnd"/>
+      <w:r>
+        <w:rPr>
+          <w:i/>
+          <w:iCs/>
+        </w:rPr>
+        <w:t xml:space="preserve"> </w:t>
+      </w:r>
+      <w:proofErr w:type="spellStart"/>
+      <w:r>
+        <w:rPr>
+          <w:i/>
+          <w:iCs/>
+        </w:rPr>
+        <w:t>Protect</w:t>
+      </w:r>
+      <w:proofErr w:type="spellEnd"/>
+      <w:r>
+        <w:rPr>
+          <w:i/>
+          <w:iCs/>
+        </w:rPr>
+        <w:t xml:space="preserve"> </w:t>
+      </w:r>
+      <w:proofErr w:type="spellStart"/>
+      <w:r>
+        <w:rPr>
+          <w:i/>
+          <w:iCs/>
+        </w:rPr>
+        <w:t>Your</w:t>
+      </w:r>
+      <w:proofErr w:type="spellEnd"/>
+      <w:r>
+        <w:rPr>
+          <w:i/>
+          <w:iCs/>
+        </w:rPr>
+        <w:t xml:space="preserve"> </w:t>
+      </w:r>
+      <w:proofErr w:type="spellStart"/>
+      <w:r>
+        <w:rPr>
+          <w:i/>
+          <w:iCs/>
+        </w:rPr>
+        <w:t>APIs</w:t>
+      </w:r>
+      <w:proofErr w:type="spellEnd"/>
+      <w:r>
+        <w:rPr>
+          <w:i/>
+          <w:iCs/>
+        </w:rPr>
+        <w:t xml:space="preserve"> </w:t>
+      </w:r>
+      <w:proofErr w:type="spellStart"/>
+      <w:r>
+        <w:rPr>
+          <w:i/>
+          <w:iCs/>
+        </w:rPr>
+        <w:t>from</w:t>
+      </w:r>
+      <w:proofErr w:type="spellEnd"/>
+      <w:r>
+        <w:rPr>
+          <w:i/>
+          <w:iCs/>
+        </w:rPr>
+        <w:t xml:space="preserve"> HACKERS</w:t>
       </w:r>
       <w:r>
         <w:t xml:space="preserve"> [Video]. YouTube. </w:t>
@@ -198,15 +433,57 @@
       <w:pPr>
         <w:pStyle w:val="bronnen"/>
       </w:pPr>
-      <w:r>
-        <w:rPr>
-          <w:i/>
-          <w:iCs/>
-        </w:rPr>
-        <w:t>What is cross-site scripting? | Cloudflare</w:t>
-      </w:r>
-      <w:r>
-        <w:t>. (n.d.).</w:t>
+      <w:proofErr w:type="spellStart"/>
+      <w:r>
+        <w:rPr>
+          <w:i/>
+          <w:iCs/>
+        </w:rPr>
+        <w:t>What</w:t>
+      </w:r>
+      <w:proofErr w:type="spellEnd"/>
+      <w:r>
+        <w:rPr>
+          <w:i/>
+          <w:iCs/>
+        </w:rPr>
+        <w:t xml:space="preserve"> is cross-site </w:t>
+      </w:r>
+      <w:proofErr w:type="spellStart"/>
+      <w:r>
+        <w:rPr>
+          <w:i/>
+          <w:iCs/>
+        </w:rPr>
+        <w:t>scripting</w:t>
+      </w:r>
+      <w:proofErr w:type="spellEnd"/>
+      <w:r>
+        <w:rPr>
+          <w:i/>
+          <w:iCs/>
+        </w:rPr>
+        <w:t xml:space="preserve">? | </w:t>
+      </w:r>
+      <w:proofErr w:type="spellStart"/>
+      <w:r>
+        <w:rPr>
+          <w:i/>
+          <w:iCs/>
+        </w:rPr>
+        <w:t>Cloudflare</w:t>
+      </w:r>
+      <w:proofErr w:type="spellEnd"/>
+      <w:r>
+        <w:t>. (</w:t>
+      </w:r>
+      <w:proofErr w:type="spellStart"/>
+      <w:r>
+        <w:t>n.d</w:t>
+      </w:r>
+      <w:proofErr w:type="spellEnd"/>
+      <w:r>
+        <w:t>.).</w:t>
       </w:r>
       <w:r>
         <w:br/>
@@ -225,18 +502,40 @@
         <w:pStyle w:val="bronnen"/>
         <w:spacing w:after="80"/>
       </w:pPr>
-      <w:r>
-        <w:t xml:space="preserve">GeeksforGeeks. (2025, November 25). </w:t>
-      </w:r>
-      <w:r>
-        <w:rPr>
-          <w:i/>
-          <w:iCs/>
-        </w:rPr>
-        <w:t>What is Cross Site Scripting (XSS) ?</w:t>
-      </w:r>
-      <w:r>
-        <w:t xml:space="preserve"> GeeksforGeeks. </w:t>
+      <w:proofErr w:type="spellStart"/>
+      <w:r>
+        <w:t>GeeksforGeeks</w:t>
+      </w:r>
+      <w:proofErr w:type="spellEnd"/>
+      <w:r>
+        <w:t xml:space="preserve">. (2025, November 25). </w:t>
+      </w:r>
+      <w:proofErr w:type="spellStart"/>
+      <w:r>
+        <w:rPr>
+          <w:i/>
+          <w:iCs/>
+        </w:rPr>
+        <w:t>What</w:t>
+      </w:r>
+      <w:proofErr w:type="spellEnd"/>
+      <w:r>
+        <w:rPr>
+          <w:i/>
+          <w:iCs/>
+        </w:rPr>
+        <w:t xml:space="preserve"> is Cross Site Scripting (XSS) ?</w:t>
+      </w:r>
+      <w:r>
+        <w:t xml:space="preserve"> </w:t>
+      </w:r>
+      <w:proofErr w:type="spellStart"/>
+      <w:r>
+        <w:t>GeeksforGeeks</w:t>
+      </w:r>
+      <w:proofErr w:type="spellEnd"/>
+      <w:r>
+        <w:t xml:space="preserve">. </w:t>
       </w:r>
       <w:hyperlink r:id="rId16" w:history="1">
         <w:r>
@@ -251,15 +550,128 @@
       <w:pPr>
         <w:pStyle w:val="bronnen"/>
       </w:pPr>
-      <w:r>
-        <w:rPr>
-          <w:i/>
-          <w:iCs/>
-        </w:rPr>
-        <w:t>What is cross-site scripting (XSS) and how to prevent it? | Web Security Academy</w:t>
-      </w:r>
-      <w:r>
-        <w:t>. (n.d.).</w:t>
+      <w:proofErr w:type="spellStart"/>
+      <w:r>
+        <w:rPr>
+          <w:i/>
+          <w:iCs/>
+        </w:rPr>
+        <w:t>What</w:t>
+      </w:r>
+      <w:proofErr w:type="spellEnd"/>
+      <w:r>
+        <w:rPr>
+          <w:i/>
+          <w:iCs/>
+        </w:rPr>
+        <w:t xml:space="preserve"> is cross-site </w:t>
+      </w:r>
+      <w:proofErr w:type="spellStart"/>
+      <w:r>
+        <w:rPr>
+          <w:i/>
+          <w:iCs/>
+        </w:rPr>
+        <w:t>scripting</w:t>
+      </w:r>
+      <w:proofErr w:type="spellEnd"/>
+      <w:r>
+        <w:rPr>
+          <w:i/>
+          <w:iCs/>
+        </w:rPr>
+        <w:t xml:space="preserve"> (XSS) </w:t>
+      </w:r>
+      <w:proofErr w:type="spellStart"/>
+      <w:r>
+        <w:rPr>
+          <w:i/>
+          <w:iCs/>
+        </w:rPr>
+        <w:t>and</w:t>
+      </w:r>
+      <w:proofErr w:type="spellEnd"/>
+      <w:r>
+        <w:rPr>
+          <w:i/>
+          <w:iCs/>
+        </w:rPr>
+        <w:t xml:space="preserve"> </w:t>
+      </w:r>
+      <w:proofErr w:type="spellStart"/>
+      <w:r>
+        <w:rPr>
+          <w:i/>
+          <w:iCs/>
+        </w:rPr>
+        <w:t>how</w:t>
+      </w:r>
+      <w:proofErr w:type="spellEnd"/>
+      <w:r>
+        <w:rPr>
+          <w:i/>
+          <w:iCs/>
+        </w:rPr>
+        <w:t xml:space="preserve"> </w:t>
+      </w:r>
+      <w:proofErr w:type="spellStart"/>
+      <w:r>
+        <w:rPr>
+          <w:i/>
+          <w:iCs/>
+        </w:rPr>
+        <w:t>to</w:t>
+      </w:r>
+      <w:proofErr w:type="spellEnd"/>
+      <w:r>
+        <w:rPr>
+          <w:i/>
+          <w:iCs/>
+        </w:rPr>
+        <w:t xml:space="preserve"> </w:t>
+      </w:r>
+      <w:proofErr w:type="spellStart"/>
+      <w:r>
+        <w:rPr>
+          <w:i/>
+          <w:iCs/>
+        </w:rPr>
+        <w:t>prevent</w:t>
+      </w:r>
+      <w:proofErr w:type="spellEnd"/>
+      <w:r>
+        <w:rPr>
+          <w:i/>
+          <w:iCs/>
+        </w:rPr>
+        <w:t xml:space="preserve"> </w:t>
+      </w:r>
+      <w:proofErr w:type="spellStart"/>
+      <w:r>
+        <w:rPr>
+          <w:i/>
+          <w:iCs/>
+        </w:rPr>
+        <w:t>it</w:t>
+      </w:r>
+      <w:proofErr w:type="spellEnd"/>
+      <w:r>
+        <w:rPr>
+          <w:i/>
+          <w:iCs/>
+        </w:rPr>
+        <w:t>? | Web Security Academy</w:t>
+      </w:r>
+      <w:r>
+        <w:t>. (</w:t>
+      </w:r>
+      <w:proofErr w:type="spellStart"/>
+      <w:r>
+        <w:t>n.d</w:t>
+      </w:r>
+      <w:proofErr w:type="spellEnd"/>
+      <w:r>
+        <w:t>.).</w:t>
       </w:r>
       <w:r>
         <w:br/>
@@ -282,7 +694,23 @@
           <w:i/>
           <w:iCs/>
         </w:rPr>
-        <w:t>Cross-site scripting (XSS) - Security | MDN</w:t>
+        <w:t xml:space="preserve">Cross-site </w:t>
+      </w:r>
+      <w:proofErr w:type="spellStart"/>
+      <w:r>
+        <w:rPr>
+          <w:i/>
+          <w:iCs/>
+        </w:rPr>
+        <w:t>scripting</w:t>
+      </w:r>
+      <w:proofErr w:type="spellEnd"/>
+      <w:r>
+        <w:rPr>
+          <w:i/>
+          <w:iCs/>
+        </w:rPr>
+        <w:t xml:space="preserve"> (XSS) - Security | MDN</w:t>
       </w:r>
       <w:r>
         <w:t>. (n.d.).</w:t>
@@ -308,7 +736,15 @@
         <w:t>Cross Site Scripting (XSS) | OWASP Foundation</w:t>
       </w:r>
       <w:r>
-        <w:t xml:space="preserve">. (n.d.). </w:t>
+        <w:t>. (</w:t>
+      </w:r>
+      <w:proofErr w:type="spellStart"/>
+      <w:r>
+        <w:t>n.d</w:t>
+      </w:r>
+      <w:proofErr w:type="spellEnd"/>
+      <w:r>
+        <w:t xml:space="preserve">.). </w:t>
       </w:r>
       <w:hyperlink r:id="rId19" w:history="1">
         <w:r>
@@ -323,16 +759,38 @@
       <w:pPr>
         <w:pStyle w:val="bronnen"/>
       </w:pPr>
-      <w:r>
-        <w:t xml:space="preserve">PwnFunction. (2020, March 22). </w:t>
-      </w:r>
-      <w:r>
-        <w:rPr>
-          <w:i/>
-          <w:iCs/>
-        </w:rPr>
-        <w:t>Cross-Site Scripting (XSS) explained</w:t>
-      </w:r>
+      <w:proofErr w:type="spellStart"/>
+      <w:r>
+        <w:t>PwnFunction</w:t>
+      </w:r>
+      <w:proofErr w:type="spellEnd"/>
+      <w:r>
+        <w:t xml:space="preserve">. (2020, </w:t>
+      </w:r>
+      <w:proofErr w:type="spellStart"/>
+      <w:r>
+        <w:t>March</w:t>
+      </w:r>
+      <w:proofErr w:type="spellEnd"/>
+      <w:r>
+        <w:t xml:space="preserve"> 22). </w:t>
+      </w:r>
+      <w:r>
+        <w:rPr>
+          <w:i/>
+          <w:iCs/>
+        </w:rPr>
+        <w:t xml:space="preserve">Cross-Site Scripting (XSS) </w:t>
+      </w:r>
+      <w:proofErr w:type="spellStart"/>
+      <w:r>
+        <w:rPr>
+          <w:i/>
+          <w:iCs/>
+        </w:rPr>
+        <w:t>explained</w:t>
+      </w:r>
+      <w:proofErr w:type="spellEnd"/>
       <w:r>
         <w:t xml:space="preserve"> [Video]. YouTube. </w:t>
       </w:r>
@@ -357,7 +815,87 @@
           <w:i/>
           <w:iCs/>
         </w:rPr>
-        <w:t>Cross-Site scripting: a 25-Year threat that is still going strong</w:t>
+        <w:t xml:space="preserve">Cross-Site </w:t>
+      </w:r>
+      <w:proofErr w:type="spellStart"/>
+      <w:r>
+        <w:rPr>
+          <w:i/>
+          <w:iCs/>
+        </w:rPr>
+        <w:t>scripting</w:t>
+      </w:r>
+      <w:proofErr w:type="spellEnd"/>
+      <w:r>
+        <w:rPr>
+          <w:i/>
+          <w:iCs/>
+        </w:rPr>
+        <w:t xml:space="preserve">: a 25-Year </w:t>
+      </w:r>
+      <w:proofErr w:type="spellStart"/>
+      <w:r>
+        <w:rPr>
+          <w:i/>
+          <w:iCs/>
+        </w:rPr>
+        <w:t>threat</w:t>
+      </w:r>
+      <w:proofErr w:type="spellEnd"/>
+      <w:r>
+        <w:rPr>
+          <w:i/>
+          <w:iCs/>
+        </w:rPr>
+        <w:t xml:space="preserve"> </w:t>
+      </w:r>
+      <w:proofErr w:type="spellStart"/>
+      <w:r>
+        <w:rPr>
+          <w:i/>
+          <w:iCs/>
+        </w:rPr>
+        <w:t>that</w:t>
+      </w:r>
+      <w:proofErr w:type="spellEnd"/>
+      <w:r>
+        <w:rPr>
+          <w:i/>
+          <w:iCs/>
+        </w:rPr>
+        <w:t xml:space="preserve"> is </w:t>
+      </w:r>
+      <w:proofErr w:type="spellStart"/>
+      <w:r>
+        <w:rPr>
+          <w:i/>
+          <w:iCs/>
+        </w:rPr>
+        <w:t>still</w:t>
+      </w:r>
+      <w:proofErr w:type="spellEnd"/>
+      <w:r>
+        <w:rPr>
+          <w:i/>
+          <w:iCs/>
+        </w:rPr>
+        <w:t xml:space="preserve"> </w:t>
+      </w:r>
+      <w:proofErr w:type="spellStart"/>
+      <w:r>
+        <w:rPr>
+          <w:i/>
+          <w:iCs/>
+        </w:rPr>
+        <w:t>going</w:t>
+      </w:r>
+      <w:proofErr w:type="spellEnd"/>
+      <w:r>
+        <w:rPr>
+          <w:i/>
+          <w:iCs/>
+        </w:rPr>
+        <w:t xml:space="preserve"> strong</w:t>
       </w:r>
       <w:r>
         <w:t xml:space="preserve"> [Video]. YouTube. </w:t>
@@ -376,14 +914,38 @@
         <w:pStyle w:val="bronnen"/>
       </w:pPr>
       <w:r>
-        <w:t xml:space="preserve">Professor Messer. (2023, November 8). </w:t>
-      </w:r>
-      <w:r>
-        <w:rPr>
-          <w:i/>
-          <w:iCs/>
-        </w:rPr>
-        <w:t>Cross-site Scripting - CompTIA Security+ SY0-701 - 2.3</w:t>
+        <w:t xml:space="preserve">Professor </w:t>
+      </w:r>
+      <w:proofErr w:type="spellStart"/>
+      <w:r>
+        <w:t>Messer</w:t>
+      </w:r>
+      <w:proofErr w:type="spellEnd"/>
+      <w:r>
+        <w:t xml:space="preserve">. (2023, November 8). </w:t>
+      </w:r>
+      <w:r>
+        <w:rPr>
+          <w:i/>
+          <w:iCs/>
+        </w:rPr>
+        <w:t xml:space="preserve">Cross-site Scripting - </w:t>
+      </w:r>
+      <w:proofErr w:type="spellStart"/>
+      <w:r>
+        <w:rPr>
+          <w:i/>
+          <w:iCs/>
+        </w:rPr>
+        <w:t>CompTIA</w:t>
+      </w:r>
+      <w:proofErr w:type="spellEnd"/>
+      <w:r>
+        <w:rPr>
+          <w:i/>
+          <w:iCs/>
+        </w:rPr>
+        <w:t xml:space="preserve"> Security+ SY0-701 - 2.3</w:t>
       </w:r>
       <w:r>
         <w:t xml:space="preserve"> [Video]. YouTube. </w:t>
@@ -401,15 +963,92 @@
       <w:pPr>
         <w:pStyle w:val="bronnen"/>
       </w:pPr>
-      <w:r>
-        <w:t xml:space="preserve">ByteMonk. (2025, February 22). </w:t>
-      </w:r>
-      <w:r>
-        <w:rPr>
-          <w:i/>
-          <w:iCs/>
-        </w:rPr>
-        <w:t>XSS Attacks Explained – How HACKERS steal data with one line of code</w:t>
+      <w:proofErr w:type="spellStart"/>
+      <w:r>
+        <w:t>ByteMonk</w:t>
+      </w:r>
+      <w:proofErr w:type="spellEnd"/>
+      <w:r>
+        <w:t xml:space="preserve">. (2025, </w:t>
+      </w:r>
+      <w:proofErr w:type="spellStart"/>
+      <w:r>
+        <w:t>February</w:t>
+      </w:r>
+      <w:proofErr w:type="spellEnd"/>
+      <w:r>
+        <w:t xml:space="preserve"> 22). </w:t>
+      </w:r>
+      <w:r>
+        <w:rPr>
+          <w:i/>
+          <w:iCs/>
+        </w:rPr>
+        <w:t xml:space="preserve">XSS Attacks </w:t>
+      </w:r>
+      <w:proofErr w:type="spellStart"/>
+      <w:r>
+        <w:rPr>
+          <w:i/>
+          <w:iCs/>
+        </w:rPr>
+        <w:t>Explained</w:t>
+      </w:r>
+      <w:proofErr w:type="spellEnd"/>
+      <w:r>
+        <w:rPr>
+          <w:i/>
+          <w:iCs/>
+        </w:rPr>
+        <w:t xml:space="preserve"> – How HACKERS </w:t>
+      </w:r>
+      <w:proofErr w:type="spellStart"/>
+      <w:r>
+        <w:rPr>
+          <w:i/>
+          <w:iCs/>
+        </w:rPr>
+        <w:t>steal</w:t>
+      </w:r>
+      <w:proofErr w:type="spellEnd"/>
+      <w:r>
+        <w:rPr>
+          <w:i/>
+          <w:iCs/>
+        </w:rPr>
+        <w:t xml:space="preserve"> data </w:t>
+      </w:r>
+      <w:proofErr w:type="spellStart"/>
+      <w:r>
+        <w:rPr>
+          <w:i/>
+          <w:iCs/>
+        </w:rPr>
+        <w:t>with</w:t>
+      </w:r>
+      <w:proofErr w:type="spellEnd"/>
+      <w:r>
+        <w:rPr>
+          <w:i/>
+          <w:iCs/>
+        </w:rPr>
+        <w:t xml:space="preserve"> </w:t>
+      </w:r>
+      <w:proofErr w:type="spellStart"/>
+      <w:r>
+        <w:rPr>
+          <w:i/>
+          <w:iCs/>
+        </w:rPr>
+        <w:t>one</w:t>
+      </w:r>
+      <w:proofErr w:type="spellEnd"/>
+      <w:r>
+        <w:rPr>
+          <w:i/>
+          <w:iCs/>
+        </w:rPr>
+        <w:t xml:space="preserve"> line of code</w:t>
       </w:r>
       <w:r>
         <w:t xml:space="preserve"> [Video]. YouTube. </w:t>
@@ -427,16 +1066,70 @@
       <w:pPr>
         <w:pStyle w:val="bronnen"/>
       </w:pPr>
-      <w:r>
-        <w:t xml:space="preserve">NahamSec. (2024, February 21). </w:t>
-      </w:r>
-      <w:r>
-        <w:rPr>
-          <w:i/>
-          <w:iCs/>
-        </w:rPr>
-        <w:t>Cross-Site Scripting (XSS) explained! // How to bug Bounty</w:t>
-      </w:r>
+      <w:proofErr w:type="spellStart"/>
+      <w:r>
+        <w:t>NahamSec</w:t>
+      </w:r>
+      <w:proofErr w:type="spellEnd"/>
+      <w:r>
+        <w:t xml:space="preserve">. (2024, </w:t>
+      </w:r>
+      <w:proofErr w:type="spellStart"/>
+      <w:r>
+        <w:t>February</w:t>
+      </w:r>
+      <w:proofErr w:type="spellEnd"/>
+      <w:r>
+        <w:t xml:space="preserve"> 21). </w:t>
+      </w:r>
+      <w:r>
+        <w:rPr>
+          <w:i/>
+          <w:iCs/>
+        </w:rPr>
+        <w:t xml:space="preserve">Cross-Site Scripting (XSS) </w:t>
+      </w:r>
+      <w:proofErr w:type="spellStart"/>
+      <w:r>
+        <w:rPr>
+          <w:i/>
+          <w:iCs/>
+        </w:rPr>
+        <w:t>explained</w:t>
+      </w:r>
+      <w:proofErr w:type="spellEnd"/>
+      <w:r>
+        <w:rPr>
+          <w:i/>
+          <w:iCs/>
+        </w:rPr>
+        <w:t xml:space="preserve">! // How </w:t>
+      </w:r>
+      <w:proofErr w:type="spellStart"/>
+      <w:r>
+        <w:rPr>
+          <w:i/>
+          <w:iCs/>
+        </w:rPr>
+        <w:t>to</w:t>
+      </w:r>
+      <w:proofErr w:type="spellEnd"/>
+      <w:r>
+        <w:rPr>
+          <w:i/>
+          <w:iCs/>
+        </w:rPr>
+        <w:t xml:space="preserve"> bug </w:t>
+      </w:r>
+      <w:proofErr w:type="spellStart"/>
+      <w:r>
+        <w:rPr>
+          <w:i/>
+          <w:iCs/>
+        </w:rPr>
+        <w:t>Bounty</w:t>
+      </w:r>
+      <w:proofErr w:type="spellEnd"/>
       <w:r>
         <w:t xml:space="preserve"> [Video]. YouTube. </w:t>
       </w:r>
@@ -453,18 +1146,79 @@
       <w:pPr>
         <w:pStyle w:val="bronnen"/>
       </w:pPr>
-      <w:r>
-        <w:t xml:space="preserve">Hepper, D. (2017, December 4). </w:t>
-      </w:r>
-      <w:r>
-        <w:rPr>
-          <w:i/>
-          <w:iCs/>
-        </w:rPr>
-        <w:t>XSS - Security Acronyms explained - Considerate Code</w:t>
-      </w:r>
-      <w:r>
-        <w:t xml:space="preserve">. Considerate Code. </w:t>
+      <w:proofErr w:type="spellStart"/>
+      <w:r>
+        <w:t>Hepper</w:t>
+      </w:r>
+      <w:proofErr w:type="spellEnd"/>
+      <w:r>
+        <w:t xml:space="preserve">, D. (2017, December 4). </w:t>
+      </w:r>
+      <w:r>
+        <w:rPr>
+          <w:i/>
+          <w:iCs/>
+        </w:rPr>
+        <w:t xml:space="preserve">XSS - Security </w:t>
+      </w:r>
+      <w:proofErr w:type="spellStart"/>
+      <w:r>
+        <w:rPr>
+          <w:i/>
+          <w:iCs/>
+        </w:rPr>
+        <w:t>Acronyms</w:t>
+      </w:r>
+      <w:proofErr w:type="spellEnd"/>
+      <w:r>
+        <w:rPr>
+          <w:i/>
+          <w:iCs/>
+        </w:rPr>
+        <w:t xml:space="preserve"> </w:t>
+      </w:r>
+      <w:proofErr w:type="spellStart"/>
+      <w:r>
+        <w:rPr>
+          <w:i/>
+          <w:iCs/>
+        </w:rPr>
+        <w:t>explained</w:t>
+      </w:r>
+      <w:proofErr w:type="spellEnd"/>
+      <w:r>
+        <w:rPr>
+          <w:i/>
+          <w:iCs/>
+        </w:rPr>
+        <w:t xml:space="preserve"> - </w:t>
+      </w:r>
+      <w:proofErr w:type="spellStart"/>
+      <w:r>
+        <w:rPr>
+          <w:i/>
+          <w:iCs/>
+        </w:rPr>
+        <w:t>Considerate</w:t>
+      </w:r>
+      <w:proofErr w:type="spellEnd"/>
+      <w:r>
+        <w:rPr>
+          <w:i/>
+          <w:iCs/>
+        </w:rPr>
+        <w:t xml:space="preserve"> Code</w:t>
+      </w:r>
+      <w:r>
+        <w:t xml:space="preserve">. </w:t>
+      </w:r>
+      <w:proofErr w:type="spellStart"/>
+      <w:r>
+        <w:t>Considerate</w:t>
+      </w:r>
+      <w:proofErr w:type="spellEnd"/>
+      <w:r>
+        <w:t xml:space="preserve"> Code. </w:t>
       </w:r>
       <w:hyperlink r:id="rId25" w:history="1">
         <w:r>
@@ -516,10 +1270,75 @@
           <w:i/>
           <w:iCs/>
         </w:rPr>
-        <w:t>CSRF explained | What is cross-site request forgery? | Cloudflare</w:t>
-      </w:r>
-      <w:r>
-        <w:t>. (n.d.).</w:t>
+        <w:t xml:space="preserve">CSRF </w:t>
+      </w:r>
+      <w:proofErr w:type="spellStart"/>
+      <w:r>
+        <w:rPr>
+          <w:i/>
+          <w:iCs/>
+        </w:rPr>
+        <w:t>explained</w:t>
+      </w:r>
+      <w:proofErr w:type="spellEnd"/>
+      <w:r>
+        <w:rPr>
+          <w:i/>
+          <w:iCs/>
+        </w:rPr>
+        <w:t xml:space="preserve"> | </w:t>
+      </w:r>
+      <w:proofErr w:type="spellStart"/>
+      <w:r>
+        <w:rPr>
+          <w:i/>
+          <w:iCs/>
+        </w:rPr>
+        <w:t>What</w:t>
+      </w:r>
+      <w:proofErr w:type="spellEnd"/>
+      <w:r>
+        <w:rPr>
+          <w:i/>
+          <w:iCs/>
+        </w:rPr>
+        <w:t xml:space="preserve"> is cross-site request </w:t>
+      </w:r>
+      <w:proofErr w:type="spellStart"/>
+      <w:r>
+        <w:rPr>
+          <w:i/>
+          <w:iCs/>
+        </w:rPr>
+        <w:t>forgery</w:t>
+      </w:r>
+      <w:proofErr w:type="spellEnd"/>
+      <w:r>
+        <w:rPr>
+          <w:i/>
+          <w:iCs/>
+        </w:rPr>
+        <w:t xml:space="preserve">? | </w:t>
+      </w:r>
+      <w:proofErr w:type="spellStart"/>
+      <w:r>
+        <w:rPr>
+          <w:i/>
+          <w:iCs/>
+        </w:rPr>
+        <w:t>Cloudflare</w:t>
+      </w:r>
+      <w:proofErr w:type="spellEnd"/>
+      <w:r>
+        <w:t>. (</w:t>
+      </w:r>
+      <w:proofErr w:type="spellStart"/>
+      <w:r>
+        <w:t>n.d</w:t>
+      </w:r>
+      <w:proofErr w:type="spellEnd"/>
+      <w:r>
+        <w:t>.).</w:t>
       </w:r>
       <w:r>
         <w:t xml:space="preserve"> </w:t>
@@ -537,15 +1356,64 @@
       <w:pPr>
         <w:pStyle w:val="bronnen"/>
       </w:pPr>
-      <w:r>
-        <w:rPr>
-          <w:i/>
-          <w:iCs/>
-        </w:rPr>
-        <w:t>What is CSRF (Cross-site request forgery)? Tutorial &amp; Examples | Web Security Academy</w:t>
-      </w:r>
-      <w:r>
-        <w:t xml:space="preserve">. (n.d.). </w:t>
+      <w:proofErr w:type="spellStart"/>
+      <w:r>
+        <w:rPr>
+          <w:i/>
+          <w:iCs/>
+        </w:rPr>
+        <w:t>What</w:t>
+      </w:r>
+      <w:proofErr w:type="spellEnd"/>
+      <w:r>
+        <w:rPr>
+          <w:i/>
+          <w:iCs/>
+        </w:rPr>
+        <w:t xml:space="preserve"> is CSRF (Cross-site request </w:t>
+      </w:r>
+      <w:proofErr w:type="spellStart"/>
+      <w:r>
+        <w:rPr>
+          <w:i/>
+          <w:iCs/>
+        </w:rPr>
+        <w:t>forgery</w:t>
+      </w:r>
+      <w:proofErr w:type="spellEnd"/>
+      <w:r>
+        <w:rPr>
+          <w:i/>
+          <w:iCs/>
+        </w:rPr>
+        <w:t xml:space="preserve">)? Tutorial &amp; </w:t>
+      </w:r>
+      <w:proofErr w:type="spellStart"/>
+      <w:r>
+        <w:rPr>
+          <w:i/>
+          <w:iCs/>
+        </w:rPr>
+        <w:t>Examples</w:t>
+      </w:r>
+      <w:proofErr w:type="spellEnd"/>
+      <w:r>
+        <w:rPr>
+          <w:i/>
+          <w:iCs/>
+        </w:rPr>
+        <w:t xml:space="preserve"> | Web Security Academy</w:t>
+      </w:r>
+      <w:r>
+        <w:t>. (</w:t>
+      </w:r>
+      <w:proofErr w:type="spellStart"/>
+      <w:r>
+        <w:t>n.d</w:t>
+      </w:r>
+      <w:proofErr w:type="spellEnd"/>
+      <w:r>
+        <w:t xml:space="preserve">.). </w:t>
       </w:r>
       <w:hyperlink r:id="rId27" w:history="1">
         <w:r>
@@ -568,7 +1436,15 @@
         <w:t>Cross Site Request Forgery (CSRF) | OWASP Foundation</w:t>
       </w:r>
       <w:r>
-        <w:t xml:space="preserve">. (n.d.). </w:t>
+        <w:t>. (</w:t>
+      </w:r>
+      <w:proofErr w:type="spellStart"/>
+      <w:r>
+        <w:t>n.d</w:t>
+      </w:r>
+      <w:proofErr w:type="spellEnd"/>
+      <w:r>
+        <w:t xml:space="preserve">.). </w:t>
       </w:r>
       <w:hyperlink r:id="rId28" w:history="1">
         <w:r>
@@ -588,10 +1464,34 @@
           <w:i/>
           <w:iCs/>
         </w:rPr>
-        <w:t>Cross-site request forgery (CSRF) - Security | MDN</w:t>
-      </w:r>
-      <w:r>
-        <w:t>. (n.d.).</w:t>
+        <w:t xml:space="preserve">Cross-site request </w:t>
+      </w:r>
+      <w:proofErr w:type="spellStart"/>
+      <w:r>
+        <w:rPr>
+          <w:i/>
+          <w:iCs/>
+        </w:rPr>
+        <w:t>forgery</w:t>
+      </w:r>
+      <w:proofErr w:type="spellEnd"/>
+      <w:r>
+        <w:rPr>
+          <w:i/>
+          <w:iCs/>
+        </w:rPr>
+        <w:t xml:space="preserve"> (CSRF) - Security | MDN</w:t>
+      </w:r>
+      <w:r>
+        <w:t>. (</w:t>
+      </w:r>
+      <w:proofErr w:type="spellStart"/>
+      <w:r>
+        <w:t>n.d</w:t>
+      </w:r>
+      <w:proofErr w:type="spellEnd"/>
+      <w:r>
+        <w:t>.).</w:t>
       </w:r>
       <w:r>
         <w:br/>
@@ -609,15 +1509,76 @@
       <w:pPr>
         <w:pStyle w:val="bronnen"/>
       </w:pPr>
-      <w:r>
-        <w:t xml:space="preserve">ByteMonk. (2025, February 26). </w:t>
-      </w:r>
-      <w:r>
-        <w:rPr>
-          <w:i/>
-          <w:iCs/>
-        </w:rPr>
-        <w:t xml:space="preserve"> CSRF Attacks: How hackers can hijack your users’ accounts!</w:t>
+      <w:proofErr w:type="spellStart"/>
+      <w:r>
+        <w:t>ByteMonk</w:t>
+      </w:r>
+      <w:proofErr w:type="spellEnd"/>
+      <w:r>
+        <w:t xml:space="preserve">. (2025, </w:t>
+      </w:r>
+      <w:proofErr w:type="spellStart"/>
+      <w:r>
+        <w:t>February</w:t>
+      </w:r>
+      <w:proofErr w:type="spellEnd"/>
+      <w:r>
+        <w:t xml:space="preserve"> 26). </w:t>
+      </w:r>
+      <w:r>
+        <w:rPr>
+          <w:i/>
+          <w:iCs/>
+        </w:rPr>
+        <w:t xml:space="preserve"> CSRF Attacks: How hackers </w:t>
+      </w:r>
+      <w:proofErr w:type="spellStart"/>
+      <w:r>
+        <w:rPr>
+          <w:i/>
+          <w:iCs/>
+        </w:rPr>
+        <w:t>can</w:t>
+      </w:r>
+      <w:proofErr w:type="spellEnd"/>
+      <w:r>
+        <w:rPr>
+          <w:i/>
+          <w:iCs/>
+        </w:rPr>
+        <w:t xml:space="preserve"> </w:t>
+      </w:r>
+      <w:proofErr w:type="spellStart"/>
+      <w:r>
+        <w:rPr>
+          <w:i/>
+          <w:iCs/>
+        </w:rPr>
+        <w:t>hijack</w:t>
+      </w:r>
+      <w:proofErr w:type="spellEnd"/>
+      <w:r>
+        <w:rPr>
+          <w:i/>
+          <w:iCs/>
+        </w:rPr>
+        <w:t xml:space="preserve"> </w:t>
+      </w:r>
+      <w:proofErr w:type="spellStart"/>
+      <w:r>
+        <w:rPr>
+          <w:i/>
+          <w:iCs/>
+        </w:rPr>
+        <w:t>your</w:t>
+      </w:r>
+      <w:proofErr w:type="spellEnd"/>
+      <w:r>
+        <w:rPr>
+          <w:i/>
+          <w:iCs/>
+        </w:rPr>
+        <w:t xml:space="preserve"> users’ accounts!</w:t>
       </w:r>
       <w:r>
         <w:t xml:space="preserve"> [Video]. YouTube. </w:t>
@@ -635,16 +1596,30 @@
       <w:pPr>
         <w:pStyle w:val="bronnen"/>
       </w:pPr>
-      <w:r>
-        <w:t xml:space="preserve">PwnFunction. (2019, April 5). </w:t>
-      </w:r>
-      <w:r>
-        <w:rPr>
-          <w:i/>
-          <w:iCs/>
-        </w:rPr>
-        <w:t>Cross-Site Request Forgery (CSRF) explained</w:t>
-      </w:r>
+      <w:proofErr w:type="spellStart"/>
+      <w:r>
+        <w:t>PwnFunction</w:t>
+      </w:r>
+      <w:proofErr w:type="spellEnd"/>
+      <w:r>
+        <w:t xml:space="preserve">. (2019, April 5). </w:t>
+      </w:r>
+      <w:r>
+        <w:rPr>
+          <w:i/>
+          <w:iCs/>
+        </w:rPr>
+        <w:t xml:space="preserve">Cross-Site Request Forgery (CSRF) </w:t>
+      </w:r>
+      <w:proofErr w:type="spellStart"/>
+      <w:r>
+        <w:rPr>
+          <w:i/>
+          <w:iCs/>
+        </w:rPr>
+        <w:t>explained</w:t>
+      </w:r>
+      <w:proofErr w:type="spellEnd"/>
       <w:r>
         <w:t xml:space="preserve"> [Video]. YouTube. </w:t>
       </w:r>
@@ -681,6 +1656,9 @@
         <w:pStyle w:val="Kop2"/>
       </w:pPr>
       <w:r>
+        <w:t xml:space="preserve">SOP &amp; </w:t>
+      </w:r>
+      <w:r>
         <w:t>CORS – Theoretisch</w:t>
       </w:r>
     </w:p>
@@ -688,8 +1666,171 @@
       <w:pPr>
         <w:pStyle w:val="bronnen"/>
       </w:pPr>
-      <w:r>
-        <w:t xml:space="preserve">GeeksforGeeks. (2025, October 10). </w:t>
+      <w:proofErr w:type="spellStart"/>
+      <w:r>
+        <w:t>GeeksforGeeks</w:t>
+      </w:r>
+      <w:proofErr w:type="spellEnd"/>
+      <w:r>
+        <w:t xml:space="preserve">. (2025, </w:t>
+      </w:r>
+      <w:proofErr w:type="spellStart"/>
+      <w:r>
+        <w:t>July</w:t>
+      </w:r>
+      <w:proofErr w:type="spellEnd"/>
+      <w:r>
+        <w:t xml:space="preserve"> 23). </w:t>
+      </w:r>
+      <w:proofErr w:type="spellStart"/>
+      <w:r>
+        <w:rPr>
+          <w:i/>
+          <w:iCs/>
+        </w:rPr>
+        <w:t>What</w:t>
+      </w:r>
+      <w:proofErr w:type="spellEnd"/>
+      <w:r>
+        <w:rPr>
+          <w:i/>
+          <w:iCs/>
+        </w:rPr>
+        <w:t xml:space="preserve"> is Same Origin Policy (SOP)?</w:t>
+      </w:r>
+      <w:r>
+        <w:t xml:space="preserve"> </w:t>
+      </w:r>
+      <w:proofErr w:type="spellStart"/>
+      <w:r>
+        <w:t>GeeksforGeeks</w:t>
+      </w:r>
+      <w:proofErr w:type="spellEnd"/>
+      <w:r>
+        <w:t xml:space="preserve">. </w:t>
+      </w:r>
+      <w:hyperlink r:id="rId32" w:history="1">
+        <w:r>
+          <w:rPr>
+            <w:rStyle w:val="Hyperlink"/>
+          </w:rPr>
+          <w:t>https://www.geeksforgeeks.org/computer-networks/what-is-same-origin-policy-sop/</w:t>
+        </w:r>
+      </w:hyperlink>
+    </w:p>
+    <w:p>
+      <w:pPr>
+        <w:pStyle w:val="bronnen"/>
+      </w:pPr>
+      <w:r>
+        <w:rPr>
+          <w:i/>
+          <w:iCs/>
+        </w:rPr>
+        <w:t>Same-</w:t>
+      </w:r>
+      <w:proofErr w:type="spellStart"/>
+      <w:r>
+        <w:rPr>
+          <w:i/>
+          <w:iCs/>
+        </w:rPr>
+        <w:t>origin</w:t>
+      </w:r>
+      <w:proofErr w:type="spellEnd"/>
+      <w:r>
+        <w:rPr>
+          <w:i/>
+          <w:iCs/>
+        </w:rPr>
+        <w:t xml:space="preserve"> policy - Security | MDN</w:t>
+      </w:r>
+      <w:r>
+        <w:t>. (</w:t>
+      </w:r>
+      <w:proofErr w:type="spellStart"/>
+      <w:r>
+        <w:t>n.d</w:t>
+      </w:r>
+      <w:proofErr w:type="spellEnd"/>
+      <w:r>
+        <w:t xml:space="preserve">.). </w:t>
+      </w:r>
+      <w:hyperlink r:id="rId33" w:history="1">
+        <w:r>
+          <w:rPr>
+            <w:rStyle w:val="Hyperlink"/>
+          </w:rPr>
+          <w:t>https://developer.mozilla.org/en-US/docs/Web/Security/Defenses/Same-origin_policy</w:t>
+        </w:r>
+      </w:hyperlink>
+    </w:p>
+    <w:p>
+      <w:pPr>
+        <w:pStyle w:val="bronnen"/>
+      </w:pPr>
+      <w:r>
+        <w:rPr>
+          <w:i/>
+          <w:iCs/>
+        </w:rPr>
+        <w:t>Same-</w:t>
+      </w:r>
+      <w:proofErr w:type="spellStart"/>
+      <w:r>
+        <w:rPr>
+          <w:i/>
+          <w:iCs/>
+        </w:rPr>
+        <w:t>origin</w:t>
+      </w:r>
+      <w:proofErr w:type="spellEnd"/>
+      <w:r>
+        <w:rPr>
+          <w:i/>
+          <w:iCs/>
+        </w:rPr>
+        <w:t xml:space="preserve"> policy (SOP) | Web Security Academy</w:t>
+      </w:r>
+      <w:r>
+        <w:t>. (</w:t>
+      </w:r>
+      <w:proofErr w:type="spellStart"/>
+      <w:r>
+        <w:t>n.d</w:t>
+      </w:r>
+      <w:proofErr w:type="spellEnd"/>
+      <w:r>
+        <w:t xml:space="preserve">.). </w:t>
+      </w:r>
+      <w:hyperlink r:id="rId34" w:history="1">
+        <w:r>
+          <w:rPr>
+            <w:rStyle w:val="Hyperlink"/>
+          </w:rPr>
+          <w:t>https://portswigger.net/web-security/cors/same-origin-policy</w:t>
+        </w:r>
+      </w:hyperlink>
+    </w:p>
+    <w:p>
+      <w:pPr>
+        <w:pStyle w:val="bronnen"/>
+      </w:pPr>
+      <w:proofErr w:type="spellStart"/>
+      <w:r>
+        <w:t>GeeksforGeeks</w:t>
+      </w:r>
+      <w:proofErr w:type="spellEnd"/>
+      <w:r>
+        <w:t xml:space="preserve">. (2025, </w:t>
+      </w:r>
+      <w:proofErr w:type="spellStart"/>
+      <w:r>
+        <w:t>October</w:t>
+      </w:r>
+      <w:proofErr w:type="spellEnd"/>
+      <w:r>
+        <w:t xml:space="preserve"> 10). </w:t>
       </w:r>
       <w:r>
         <w:rPr>
@@ -699,9 +1840,17 @@
         <w:t>Cross Origin Resource Sharing (CORS)</w:t>
       </w:r>
       <w:r>
-        <w:t xml:space="preserve">. GeeksforGeeks. </w:t>
-      </w:r>
-      <w:hyperlink r:id="rId32" w:history="1">
+        <w:t xml:space="preserve">. </w:t>
+      </w:r>
+      <w:proofErr w:type="spellStart"/>
+      <w:r>
+        <w:t>GeeksforGeeks</w:t>
+      </w:r>
+      <w:proofErr w:type="spellEnd"/>
+      <w:r>
+        <w:t xml:space="preserve">. </w:t>
+      </w:r>
+      <w:hyperlink r:id="rId35" w:history="1">
         <w:r>
           <w:rPr>
             <w:rStyle w:val="Hyperlink"/>
@@ -714,17 +1863,82 @@
       <w:pPr>
         <w:pStyle w:val="bronnen"/>
       </w:pPr>
-      <w:r>
-        <w:rPr>
-          <w:i/>
-          <w:iCs/>
-        </w:rPr>
-        <w:t>What is CORS (cross-origin resource sharing)? Tutorial &amp; Examples | Web Security Academy</w:t>
-      </w:r>
-      <w:r>
-        <w:t xml:space="preserve">. (n.d.). </w:t>
-      </w:r>
-      <w:hyperlink r:id="rId33" w:history="1">
+      <w:proofErr w:type="spellStart"/>
+      <w:r>
+        <w:rPr>
+          <w:i/>
+          <w:iCs/>
+        </w:rPr>
+        <w:t>What</w:t>
+      </w:r>
+      <w:proofErr w:type="spellEnd"/>
+      <w:r>
+        <w:rPr>
+          <w:i/>
+          <w:iCs/>
+        </w:rPr>
+        <w:t xml:space="preserve"> is CORS (cross-</w:t>
+      </w:r>
+      <w:proofErr w:type="spellStart"/>
+      <w:r>
+        <w:rPr>
+          <w:i/>
+          <w:iCs/>
+        </w:rPr>
+        <w:t>origin</w:t>
+      </w:r>
+      <w:proofErr w:type="spellEnd"/>
+      <w:r>
+        <w:rPr>
+          <w:i/>
+          <w:iCs/>
+        </w:rPr>
+        <w:t xml:space="preserve"> resource </w:t>
+      </w:r>
+      <w:proofErr w:type="spellStart"/>
+      <w:r>
+        <w:rPr>
+          <w:i/>
+          <w:iCs/>
+        </w:rPr>
+        <w:t>sharing</w:t>
+      </w:r>
+      <w:proofErr w:type="spellEnd"/>
+      <w:r>
+        <w:rPr>
+          <w:i/>
+          <w:iCs/>
+        </w:rPr>
+        <w:t xml:space="preserve">)? Tutorial &amp; </w:t>
+      </w:r>
+      <w:proofErr w:type="spellStart"/>
+      <w:r>
+        <w:rPr>
+          <w:i/>
+          <w:iCs/>
+        </w:rPr>
+        <w:t>Examples</w:t>
+      </w:r>
+      <w:proofErr w:type="spellEnd"/>
+      <w:r>
+        <w:rPr>
+          <w:i/>
+          <w:iCs/>
+        </w:rPr>
+        <w:t xml:space="preserve"> | Web Security Academy</w:t>
+      </w:r>
+      <w:r>
+        <w:t>. (</w:t>
+      </w:r>
+      <w:proofErr w:type="spellStart"/>
+      <w:r>
+        <w:t>n.d</w:t>
+      </w:r>
+      <w:proofErr w:type="spellEnd"/>
+      <w:r>
+        <w:t xml:space="preserve">.). </w:t>
+      </w:r>
+      <w:hyperlink r:id="rId36" w:history="1">
         <w:r>
           <w:rPr>
             <w:rStyle w:val="Hyperlink"/>
@@ -745,9 +1959,17 @@
         <w:t>Cross-Origin Resource Sharing (CORS) - HTTP | MDN</w:t>
       </w:r>
       <w:r>
-        <w:t xml:space="preserve">. (n.d.). </w:t>
-      </w:r>
-      <w:hyperlink r:id="rId34" w:history="1">
+        <w:t>. (</w:t>
+      </w:r>
+      <w:proofErr w:type="spellStart"/>
+      <w:r>
+        <w:t>n.d</w:t>
+      </w:r>
+      <w:proofErr w:type="spellEnd"/>
+      <w:r>
+        <w:t xml:space="preserve">.). </w:t>
+      </w:r>
+      <w:hyperlink r:id="rId37" w:history="1">
         <w:r>
           <w:rPr>
             <w:rStyle w:val="Hyperlink"/>
@@ -760,20 +1982,42 @@
       <w:pPr>
         <w:pStyle w:val="bronnen"/>
       </w:pPr>
-      <w:r>
-        <w:t xml:space="preserve">Fireship. (2021, March 29). </w:t>
-      </w:r>
-      <w:r>
-        <w:rPr>
-          <w:i/>
-          <w:iCs/>
-        </w:rPr>
-        <w:t>CORS in 100 seconds</w:t>
-      </w:r>
+      <w:proofErr w:type="spellStart"/>
+      <w:r>
+        <w:t>Fireship</w:t>
+      </w:r>
+      <w:proofErr w:type="spellEnd"/>
+      <w:r>
+        <w:t xml:space="preserve">. (2021, </w:t>
+      </w:r>
+      <w:proofErr w:type="spellStart"/>
+      <w:r>
+        <w:t>March</w:t>
+      </w:r>
+      <w:proofErr w:type="spellEnd"/>
+      <w:r>
+        <w:t xml:space="preserve"> 29). </w:t>
+      </w:r>
+      <w:r>
+        <w:rPr>
+          <w:i/>
+          <w:iCs/>
+        </w:rPr>
+        <w:t xml:space="preserve">CORS in 100 </w:t>
+      </w:r>
+      <w:proofErr w:type="spellStart"/>
+      <w:r>
+        <w:rPr>
+          <w:i/>
+          <w:iCs/>
+        </w:rPr>
+        <w:t>seconds</w:t>
+      </w:r>
+      <w:proofErr w:type="spellEnd"/>
       <w:r>
         <w:t xml:space="preserve"> [Video]. YouTube. </w:t>
       </w:r>
-      <w:hyperlink r:id="rId35" w:history="1">
+      <w:hyperlink r:id="rId38" w:history="1">
         <w:r>
           <w:rPr>
             <w:rStyle w:val="Hyperlink"/>
@@ -786,20 +2030,81 @@
       <w:pPr>
         <w:pStyle w:val="bronnen"/>
       </w:pPr>
-      <w:r>
-        <w:t xml:space="preserve">ByteMonk. (2025, February 15). </w:t>
-      </w:r>
-      <w:r>
-        <w:rPr>
-          <w:i/>
-          <w:iCs/>
-        </w:rPr>
-        <w:t>Mastering CORS: How to securely enable Cross-Origin requests</w:t>
+      <w:proofErr w:type="spellStart"/>
+      <w:r>
+        <w:t>ByteMonk</w:t>
+      </w:r>
+      <w:proofErr w:type="spellEnd"/>
+      <w:r>
+        <w:t xml:space="preserve">. (2025, </w:t>
+      </w:r>
+      <w:proofErr w:type="spellStart"/>
+      <w:r>
+        <w:t>February</w:t>
+      </w:r>
+      <w:proofErr w:type="spellEnd"/>
+      <w:r>
+        <w:t xml:space="preserve"> 15). </w:t>
+      </w:r>
+      <w:r>
+        <w:rPr>
+          <w:i/>
+          <w:iCs/>
+        </w:rPr>
+        <w:t xml:space="preserve">Mastering CORS: How </w:t>
+      </w:r>
+      <w:proofErr w:type="spellStart"/>
+      <w:r>
+        <w:rPr>
+          <w:i/>
+          <w:iCs/>
+        </w:rPr>
+        <w:t>to</w:t>
+      </w:r>
+      <w:proofErr w:type="spellEnd"/>
+      <w:r>
+        <w:rPr>
+          <w:i/>
+          <w:iCs/>
+        </w:rPr>
+        <w:t xml:space="preserve"> </w:t>
+      </w:r>
+      <w:proofErr w:type="spellStart"/>
+      <w:r>
+        <w:rPr>
+          <w:i/>
+          <w:iCs/>
+        </w:rPr>
+        <w:t>securely</w:t>
+      </w:r>
+      <w:proofErr w:type="spellEnd"/>
+      <w:r>
+        <w:rPr>
+          <w:i/>
+          <w:iCs/>
+        </w:rPr>
+        <w:t xml:space="preserve"> </w:t>
+      </w:r>
+      <w:proofErr w:type="spellStart"/>
+      <w:r>
+        <w:rPr>
+          <w:i/>
+          <w:iCs/>
+        </w:rPr>
+        <w:t>enable</w:t>
+      </w:r>
+      <w:proofErr w:type="spellEnd"/>
+      <w:r>
+        <w:rPr>
+          <w:i/>
+          <w:iCs/>
+        </w:rPr>
+        <w:t xml:space="preserve"> Cross-Origin requests</w:t>
       </w:r>
       <w:r>
         <w:t xml:space="preserve"> [Video]. YouTube. </w:t>
       </w:r>
-      <w:hyperlink r:id="rId36" w:history="1">
+      <w:hyperlink r:id="rId39" w:history="1">
         <w:r>
           <w:rPr>
             <w:rStyle w:val="Hyperlink"/>
@@ -835,17 +2140,82 @@
       <w:pPr>
         <w:pStyle w:val="bronnen"/>
       </w:pPr>
-      <w:r>
-        <w:rPr>
-          <w:i/>
-          <w:iCs/>
-        </w:rPr>
-        <w:t>What is API authentication? Benefits, methods &amp; best practices | Postman</w:t>
-      </w:r>
-      <w:r>
-        <w:t xml:space="preserve">. (n.d.). </w:t>
-      </w:r>
-      <w:hyperlink r:id="rId37" w:history="1">
+      <w:proofErr w:type="spellStart"/>
+      <w:r>
+        <w:rPr>
+          <w:i/>
+          <w:iCs/>
+        </w:rPr>
+        <w:t>What</w:t>
+      </w:r>
+      <w:proofErr w:type="spellEnd"/>
+      <w:r>
+        <w:rPr>
+          <w:i/>
+          <w:iCs/>
+        </w:rPr>
+        <w:t xml:space="preserve"> is API </w:t>
+      </w:r>
+      <w:proofErr w:type="spellStart"/>
+      <w:r>
+        <w:rPr>
+          <w:i/>
+          <w:iCs/>
+        </w:rPr>
+        <w:t>authentication</w:t>
+      </w:r>
+      <w:proofErr w:type="spellEnd"/>
+      <w:r>
+        <w:rPr>
+          <w:i/>
+          <w:iCs/>
+        </w:rPr>
+        <w:t xml:space="preserve">? Benefits, </w:t>
+      </w:r>
+      <w:proofErr w:type="spellStart"/>
+      <w:r>
+        <w:rPr>
+          <w:i/>
+          <w:iCs/>
+        </w:rPr>
+        <w:t>methods</w:t>
+      </w:r>
+      <w:proofErr w:type="spellEnd"/>
+      <w:r>
+        <w:rPr>
+          <w:i/>
+          <w:iCs/>
+        </w:rPr>
+        <w:t xml:space="preserve"> &amp; best </w:t>
+      </w:r>
+      <w:proofErr w:type="spellStart"/>
+      <w:r>
+        <w:rPr>
+          <w:i/>
+          <w:iCs/>
+        </w:rPr>
+        <w:t>practices</w:t>
+      </w:r>
+      <w:proofErr w:type="spellEnd"/>
+      <w:r>
+        <w:rPr>
+          <w:i/>
+          <w:iCs/>
+        </w:rPr>
+        <w:t xml:space="preserve"> | Postman</w:t>
+      </w:r>
+      <w:r>
+        <w:t>. (</w:t>
+      </w:r>
+      <w:proofErr w:type="spellStart"/>
+      <w:r>
+        <w:t>n.d</w:t>
+      </w:r>
+      <w:proofErr w:type="spellEnd"/>
+      <w:r>
+        <w:t xml:space="preserve">.). </w:t>
+      </w:r>
+      <w:hyperlink r:id="rId40" w:history="1">
         <w:r>
           <w:rPr>
             <w:rStyle w:val="Hyperlink"/>
@@ -863,12 +2233,85 @@
           <w:i/>
           <w:iCs/>
         </w:rPr>
-        <w:t>API Authentication and Authorization: 6 Methods &amp; Tips for success</w:t>
-      </w:r>
-      <w:r>
-        <w:t xml:space="preserve">. (2025, July 31). Frontegg. </w:t>
-      </w:r>
-      <w:hyperlink r:id="rId38" w:history="1">
+        <w:t xml:space="preserve">API Authentication </w:t>
+      </w:r>
+      <w:proofErr w:type="spellStart"/>
+      <w:r>
+        <w:rPr>
+          <w:i/>
+          <w:iCs/>
+        </w:rPr>
+        <w:t>and</w:t>
+      </w:r>
+      <w:proofErr w:type="spellEnd"/>
+      <w:r>
+        <w:rPr>
+          <w:i/>
+          <w:iCs/>
+        </w:rPr>
+        <w:t xml:space="preserve"> Authorization: 6 </w:t>
+      </w:r>
+      <w:proofErr w:type="spellStart"/>
+      <w:r>
+        <w:rPr>
+          <w:i/>
+          <w:iCs/>
+        </w:rPr>
+        <w:t>Methods</w:t>
+      </w:r>
+      <w:proofErr w:type="spellEnd"/>
+      <w:r>
+        <w:rPr>
+          <w:i/>
+          <w:iCs/>
+        </w:rPr>
+        <w:t xml:space="preserve"> &amp; Tips </w:t>
+      </w:r>
+      <w:proofErr w:type="spellStart"/>
+      <w:r>
+        <w:rPr>
+          <w:i/>
+          <w:iCs/>
+        </w:rPr>
+        <w:t>for</w:t>
+      </w:r>
+      <w:proofErr w:type="spellEnd"/>
+      <w:r>
+        <w:rPr>
+          <w:i/>
+          <w:iCs/>
+        </w:rPr>
+        <w:t xml:space="preserve"> </w:t>
+      </w:r>
+      <w:proofErr w:type="spellStart"/>
+      <w:r>
+        <w:rPr>
+          <w:i/>
+          <w:iCs/>
+        </w:rPr>
+        <w:t>success</w:t>
+      </w:r>
+      <w:proofErr w:type="spellEnd"/>
+      <w:r>
+        <w:t xml:space="preserve">. (2025, </w:t>
+      </w:r>
+      <w:proofErr w:type="spellStart"/>
+      <w:r>
+        <w:t>July</w:t>
+      </w:r>
+      <w:proofErr w:type="spellEnd"/>
+      <w:r>
+        <w:t xml:space="preserve"> 31). </w:t>
+      </w:r>
+      <w:proofErr w:type="spellStart"/>
+      <w:r>
+        <w:t>Frontegg</w:t>
+      </w:r>
+      <w:proofErr w:type="spellEnd"/>
+      <w:r>
+        <w:t xml:space="preserve">. </w:t>
+      </w:r>
+      <w:hyperlink r:id="rId41" w:history="1">
         <w:r>
           <w:rPr>
             <w:rStyle w:val="Hyperlink"/>
@@ -881,20 +2324,58 @@
       <w:pPr>
         <w:pStyle w:val="bronnen"/>
       </w:pPr>
-      <w:r>
-        <w:t xml:space="preserve">GeeksforGeeks. (2025, September 8). </w:t>
-      </w:r>
-      <w:r>
-        <w:rPr>
-          <w:i/>
-          <w:iCs/>
-        </w:rPr>
-        <w:t>Session vs Token Based Authentication</w:t>
-      </w:r>
-      <w:r>
-        <w:t xml:space="preserve">. GeeksforGeeks. </w:t>
-      </w:r>
-      <w:hyperlink r:id="rId39" w:history="1">
+      <w:proofErr w:type="spellStart"/>
+      <w:r>
+        <w:t>GeeksforGeeks</w:t>
+      </w:r>
+      <w:proofErr w:type="spellEnd"/>
+      <w:r>
+        <w:t xml:space="preserve">. (2025, September 8). </w:t>
+      </w:r>
+      <w:proofErr w:type="spellStart"/>
+      <w:r>
+        <w:rPr>
+          <w:i/>
+          <w:iCs/>
+        </w:rPr>
+        <w:t>Session</w:t>
+      </w:r>
+      <w:proofErr w:type="spellEnd"/>
+      <w:r>
+        <w:rPr>
+          <w:i/>
+          <w:iCs/>
+        </w:rPr>
+        <w:t xml:space="preserve"> </w:t>
+      </w:r>
+      <w:proofErr w:type="spellStart"/>
+      <w:r>
+        <w:rPr>
+          <w:i/>
+          <w:iCs/>
+        </w:rPr>
+        <w:t>vs</w:t>
+      </w:r>
+      <w:proofErr w:type="spellEnd"/>
+      <w:r>
+        <w:rPr>
+          <w:i/>
+          <w:iCs/>
+        </w:rPr>
+        <w:t xml:space="preserve"> Token Based Authentication</w:t>
+      </w:r>
+      <w:r>
+        <w:t xml:space="preserve">. </w:t>
+      </w:r>
+      <w:proofErr w:type="spellStart"/>
+      <w:r>
+        <w:t>GeeksforGeeks</w:t>
+      </w:r>
+      <w:proofErr w:type="spellEnd"/>
+      <w:r>
+        <w:t xml:space="preserve">. </w:t>
+      </w:r>
+      <w:hyperlink r:id="rId42" w:history="1">
         <w:r>
           <w:rPr>
             <w:rStyle w:val="Hyperlink"/>
@@ -907,20 +2388,66 @@
       <w:pPr>
         <w:pStyle w:val="bronnen"/>
       </w:pPr>
-      <w:r>
-        <w:t xml:space="preserve">Authgear. (2025, October 7). </w:t>
-      </w:r>
-      <w:r>
-        <w:rPr>
-          <w:i/>
-          <w:iCs/>
-        </w:rPr>
-        <w:t>Session vs Token Authentication</w:t>
-      </w:r>
-      <w:r>
-        <w:t xml:space="preserve">. Authgear. </w:t>
-      </w:r>
-      <w:hyperlink r:id="rId40" w:history="1">
+      <w:proofErr w:type="spellStart"/>
+      <w:r>
+        <w:t>Authgear</w:t>
+      </w:r>
+      <w:proofErr w:type="spellEnd"/>
+      <w:r>
+        <w:t xml:space="preserve">. (2025, </w:t>
+      </w:r>
+      <w:proofErr w:type="spellStart"/>
+      <w:r>
+        <w:t>October</w:t>
+      </w:r>
+      <w:proofErr w:type="spellEnd"/>
+      <w:r>
+        <w:t xml:space="preserve"> 7). </w:t>
+      </w:r>
+      <w:proofErr w:type="spellStart"/>
+      <w:r>
+        <w:rPr>
+          <w:i/>
+          <w:iCs/>
+        </w:rPr>
+        <w:t>Session</w:t>
+      </w:r>
+      <w:proofErr w:type="spellEnd"/>
+      <w:r>
+        <w:rPr>
+          <w:i/>
+          <w:iCs/>
+        </w:rPr>
+        <w:t xml:space="preserve"> </w:t>
+      </w:r>
+      <w:proofErr w:type="spellStart"/>
+      <w:r>
+        <w:rPr>
+          <w:i/>
+          <w:iCs/>
+        </w:rPr>
+        <w:t>vs</w:t>
+      </w:r>
+      <w:proofErr w:type="spellEnd"/>
+      <w:r>
+        <w:rPr>
+          <w:i/>
+          <w:iCs/>
+        </w:rPr>
+        <w:t xml:space="preserve"> Token Authentication</w:t>
+      </w:r>
+      <w:r>
+        <w:t xml:space="preserve">. </w:t>
+      </w:r>
+      <w:proofErr w:type="spellStart"/>
+      <w:r>
+        <w:t>Authgear</w:t>
+      </w:r>
+      <w:proofErr w:type="spellEnd"/>
+      <w:r>
+        <w:t xml:space="preserve">. </w:t>
+      </w:r>
+      <w:hyperlink r:id="rId43" w:history="1">
         <w:r>
           <w:rPr>
             <w:rStyle w:val="Hyperlink"/>
@@ -933,20 +2460,113 @@
       <w:pPr>
         <w:pStyle w:val="bronnen"/>
       </w:pPr>
-      <w:r>
-        <w:t xml:space="preserve">LearnThatStack. (2025, October 12). </w:t>
-      </w:r>
-      <w:r>
-        <w:rPr>
-          <w:i/>
-          <w:iCs/>
-        </w:rPr>
-        <w:t>API authentication explained (Finally) — Basic Auth, Bearer &amp; JWT</w:t>
+      <w:proofErr w:type="spellStart"/>
+      <w:r>
+        <w:t>LearnThatStack</w:t>
+      </w:r>
+      <w:proofErr w:type="spellEnd"/>
+      <w:r>
+        <w:t xml:space="preserve">. (2025, </w:t>
+      </w:r>
+      <w:proofErr w:type="spellStart"/>
+      <w:r>
+        <w:t>October</w:t>
+      </w:r>
+      <w:proofErr w:type="spellEnd"/>
+      <w:r>
+        <w:t xml:space="preserve"> 12). </w:t>
+      </w:r>
+      <w:r>
+        <w:rPr>
+          <w:i/>
+          <w:iCs/>
+        </w:rPr>
+        <w:t xml:space="preserve">API </w:t>
+      </w:r>
+      <w:proofErr w:type="spellStart"/>
+      <w:r>
+        <w:rPr>
+          <w:i/>
+          <w:iCs/>
+        </w:rPr>
+        <w:t>authentication</w:t>
+      </w:r>
+      <w:proofErr w:type="spellEnd"/>
+      <w:r>
+        <w:rPr>
+          <w:i/>
+          <w:iCs/>
+        </w:rPr>
+        <w:t xml:space="preserve"> </w:t>
+      </w:r>
+      <w:proofErr w:type="spellStart"/>
+      <w:r>
+        <w:rPr>
+          <w:i/>
+          <w:iCs/>
+        </w:rPr>
+        <w:t>explained</w:t>
+      </w:r>
+      <w:proofErr w:type="spellEnd"/>
+      <w:r>
+        <w:rPr>
+          <w:i/>
+          <w:iCs/>
+        </w:rPr>
+        <w:t xml:space="preserve"> (</w:t>
+      </w:r>
+      <w:proofErr w:type="spellStart"/>
+      <w:r>
+        <w:rPr>
+          <w:i/>
+          <w:iCs/>
+        </w:rPr>
+        <w:t>Finally</w:t>
+      </w:r>
+      <w:proofErr w:type="spellEnd"/>
+      <w:r>
+        <w:rPr>
+          <w:i/>
+          <w:iCs/>
+        </w:rPr>
+        <w:t xml:space="preserve">) — Basic </w:t>
+      </w:r>
+      <w:proofErr w:type="spellStart"/>
+      <w:r>
+        <w:rPr>
+          <w:i/>
+          <w:iCs/>
+        </w:rPr>
+        <w:t>Auth</w:t>
+      </w:r>
+      <w:proofErr w:type="spellEnd"/>
+      <w:r>
+        <w:rPr>
+          <w:i/>
+          <w:iCs/>
+        </w:rPr>
+        <w:t xml:space="preserve">, </w:t>
+      </w:r>
+      <w:proofErr w:type="spellStart"/>
+      <w:r>
+        <w:rPr>
+          <w:i/>
+          <w:iCs/>
+        </w:rPr>
+        <w:t>Bearer</w:t>
+      </w:r>
+      <w:proofErr w:type="spellEnd"/>
+      <w:r>
+        <w:rPr>
+          <w:i/>
+          <w:iCs/>
+        </w:rPr>
+        <w:t xml:space="preserve"> &amp; JWT</w:t>
       </w:r>
       <w:r>
         <w:t xml:space="preserve"> [Video]. YouTube. </w:t>
       </w:r>
-      <w:hyperlink r:id="rId41" w:history="1">
+      <w:hyperlink r:id="rId44" w:history="1">
         <w:r>
           <w:rPr>
             <w:rStyle w:val="Hyperlink"/>
@@ -959,20 +2579,89 @@
       <w:pPr>
         <w:pStyle w:val="bronnen"/>
       </w:pPr>
-      <w:r>
-        <w:t xml:space="preserve">LearnThatStack. (2025, November 2). </w:t>
-      </w:r>
-      <w:r>
-        <w:rPr>
-          <w:i/>
-          <w:iCs/>
-        </w:rPr>
-        <w:t>API authentication in action — building Basic Auth, Bearer and JWT</w:t>
+      <w:proofErr w:type="spellStart"/>
+      <w:r>
+        <w:t>LearnThatStack</w:t>
+      </w:r>
+      <w:proofErr w:type="spellEnd"/>
+      <w:r>
+        <w:t xml:space="preserve">. (2025, November 2). </w:t>
+      </w:r>
+      <w:r>
+        <w:rPr>
+          <w:i/>
+          <w:iCs/>
+        </w:rPr>
+        <w:t xml:space="preserve">API </w:t>
+      </w:r>
+      <w:proofErr w:type="spellStart"/>
+      <w:r>
+        <w:rPr>
+          <w:i/>
+          <w:iCs/>
+        </w:rPr>
+        <w:t>authentication</w:t>
+      </w:r>
+      <w:proofErr w:type="spellEnd"/>
+      <w:r>
+        <w:rPr>
+          <w:i/>
+          <w:iCs/>
+        </w:rPr>
+        <w:t xml:space="preserve"> in action — building Basic </w:t>
+      </w:r>
+      <w:proofErr w:type="spellStart"/>
+      <w:r>
+        <w:rPr>
+          <w:i/>
+          <w:iCs/>
+        </w:rPr>
+        <w:t>Auth</w:t>
+      </w:r>
+      <w:proofErr w:type="spellEnd"/>
+      <w:r>
+        <w:rPr>
+          <w:i/>
+          <w:iCs/>
+        </w:rPr>
+        <w:t xml:space="preserve">, </w:t>
+      </w:r>
+      <w:proofErr w:type="spellStart"/>
+      <w:r>
+        <w:rPr>
+          <w:i/>
+          <w:iCs/>
+        </w:rPr>
+        <w:t>Bearer</w:t>
+      </w:r>
+      <w:proofErr w:type="spellEnd"/>
+      <w:r>
+        <w:rPr>
+          <w:i/>
+          <w:iCs/>
+        </w:rPr>
+        <w:t xml:space="preserve"> </w:t>
+      </w:r>
+      <w:proofErr w:type="spellStart"/>
+      <w:r>
+        <w:rPr>
+          <w:i/>
+          <w:iCs/>
+        </w:rPr>
+        <w:t>and</w:t>
+      </w:r>
+      <w:proofErr w:type="spellEnd"/>
+      <w:r>
+        <w:rPr>
+          <w:i/>
+          <w:iCs/>
+        </w:rPr>
+        <w:t xml:space="preserve"> JWT</w:t>
       </w:r>
       <w:r>
         <w:t xml:space="preserve"> [Video]. YouTube. </w:t>
       </w:r>
-      <w:hyperlink r:id="rId42" w:history="1">
+      <w:hyperlink r:id="rId45" w:history="1">
         <w:r>
           <w:rPr>
             <w:rStyle w:val="Hyperlink"/>
@@ -985,20 +2674,81 @@
       <w:pPr>
         <w:pStyle w:val="bronnen"/>
       </w:pPr>
-      <w:r>
-        <w:t xml:space="preserve">SoftsWeb. (2025, February 10). </w:t>
-      </w:r>
-      <w:r>
-        <w:rPr>
-          <w:i/>
-          <w:iCs/>
-        </w:rPr>
-        <w:t xml:space="preserve">API Authentication EXPLAINED! OAuth vs JWT vs API Keys </w:t>
+      <w:proofErr w:type="spellStart"/>
+      <w:r>
+        <w:t>SoftsWeb</w:t>
+      </w:r>
+      <w:proofErr w:type="spellEnd"/>
+      <w:r>
+        <w:t xml:space="preserve">. (2025, </w:t>
+      </w:r>
+      <w:proofErr w:type="spellStart"/>
+      <w:r>
+        <w:t>February</w:t>
+      </w:r>
+      <w:proofErr w:type="spellEnd"/>
+      <w:r>
+        <w:t xml:space="preserve"> 10). </w:t>
+      </w:r>
+      <w:r>
+        <w:rPr>
+          <w:i/>
+          <w:iCs/>
+        </w:rPr>
+        <w:t xml:space="preserve">API Authentication EXPLAINED! </w:t>
+      </w:r>
+      <w:proofErr w:type="spellStart"/>
+      <w:r>
+        <w:rPr>
+          <w:i/>
+          <w:iCs/>
+        </w:rPr>
+        <w:t>OAuth</w:t>
+      </w:r>
+      <w:proofErr w:type="spellEnd"/>
+      <w:r>
+        <w:rPr>
+          <w:i/>
+          <w:iCs/>
+        </w:rPr>
+        <w:t xml:space="preserve"> </w:t>
+      </w:r>
+      <w:proofErr w:type="spellStart"/>
+      <w:r>
+        <w:rPr>
+          <w:i/>
+          <w:iCs/>
+        </w:rPr>
+        <w:t>vs</w:t>
+      </w:r>
+      <w:proofErr w:type="spellEnd"/>
+      <w:r>
+        <w:rPr>
+          <w:i/>
+          <w:iCs/>
+        </w:rPr>
+        <w:t xml:space="preserve"> JWT </w:t>
+      </w:r>
+      <w:proofErr w:type="spellStart"/>
+      <w:r>
+        <w:rPr>
+          <w:i/>
+          <w:iCs/>
+        </w:rPr>
+        <w:t>vs</w:t>
+      </w:r>
+      <w:proofErr w:type="spellEnd"/>
+      <w:r>
+        <w:rPr>
+          <w:i/>
+          <w:iCs/>
+        </w:rPr>
+        <w:t xml:space="preserve"> API Keys </w:t>
       </w:r>
       <w:r>
         <w:t xml:space="preserve"> [Video]. YouTube. </w:t>
       </w:r>
-      <w:hyperlink r:id="rId43" w:history="1">
+      <w:hyperlink r:id="rId46" w:history="1">
         <w:r>
           <w:rPr>
             <w:rStyle w:val="Hyperlink"/>
@@ -1011,20 +2761,67 @@
       <w:pPr>
         <w:pStyle w:val="bronnen"/>
       </w:pPr>
-      <w:r>
-        <w:t xml:space="preserve">Fireship. (2020, October 29). </w:t>
-      </w:r>
-      <w:r>
-        <w:rPr>
-          <w:i/>
-          <w:iCs/>
-        </w:rPr>
-        <w:t>Session vs Token Authentication in 100 Seconds</w:t>
-      </w:r>
+      <w:proofErr w:type="spellStart"/>
+      <w:r>
+        <w:t>Fireship</w:t>
+      </w:r>
+      <w:proofErr w:type="spellEnd"/>
+      <w:r>
+        <w:t xml:space="preserve">. (2020, </w:t>
+      </w:r>
+      <w:proofErr w:type="spellStart"/>
+      <w:r>
+        <w:t>October</w:t>
+      </w:r>
+      <w:proofErr w:type="spellEnd"/>
+      <w:r>
+        <w:t xml:space="preserve"> 29). </w:t>
+      </w:r>
+      <w:proofErr w:type="spellStart"/>
+      <w:r>
+        <w:rPr>
+          <w:i/>
+          <w:iCs/>
+        </w:rPr>
+        <w:t>Session</w:t>
+      </w:r>
+      <w:proofErr w:type="spellEnd"/>
+      <w:r>
+        <w:rPr>
+          <w:i/>
+          <w:iCs/>
+        </w:rPr>
+        <w:t xml:space="preserve"> </w:t>
+      </w:r>
+      <w:proofErr w:type="spellStart"/>
+      <w:r>
+        <w:rPr>
+          <w:i/>
+          <w:iCs/>
+        </w:rPr>
+        <w:t>vs</w:t>
+      </w:r>
+      <w:proofErr w:type="spellEnd"/>
+      <w:r>
+        <w:rPr>
+          <w:i/>
+          <w:iCs/>
+        </w:rPr>
+        <w:t xml:space="preserve"> Token Authentication in 100 </w:t>
+      </w:r>
+      <w:proofErr w:type="spellStart"/>
+      <w:r>
+        <w:rPr>
+          <w:i/>
+          <w:iCs/>
+        </w:rPr>
+        <w:t>Seconds</w:t>
+      </w:r>
+      <w:proofErr w:type="spellEnd"/>
       <w:r>
         <w:t xml:space="preserve"> [Video]. YouTube. </w:t>
       </w:r>
-      <w:hyperlink r:id="rId44" w:history="1">
+      <w:hyperlink r:id="rId47" w:history="1">
         <w:r>
           <w:rPr>
             <w:rStyle w:val="Hyperlink"/>
@@ -1037,20 +2834,138 @@
       <w:pPr>
         <w:pStyle w:val="bronnen"/>
       </w:pPr>
-      <w:r>
-        <w:t xml:space="preserve">ByteByteGo. (2024, July 23). </w:t>
-      </w:r>
-      <w:r>
-        <w:rPr>
-          <w:i/>
-          <w:iCs/>
-        </w:rPr>
-        <w:t>Session vs JWT: The differences you may not know!</w:t>
+      <w:proofErr w:type="spellStart"/>
+      <w:r>
+        <w:t>ByteByteGo</w:t>
+      </w:r>
+      <w:proofErr w:type="spellEnd"/>
+      <w:r>
+        <w:t xml:space="preserve">. (2024, </w:t>
+      </w:r>
+      <w:proofErr w:type="spellStart"/>
+      <w:r>
+        <w:t>July</w:t>
+      </w:r>
+      <w:proofErr w:type="spellEnd"/>
+      <w:r>
+        <w:t xml:space="preserve"> 23). </w:t>
+      </w:r>
+      <w:proofErr w:type="spellStart"/>
+      <w:r>
+        <w:rPr>
+          <w:i/>
+          <w:iCs/>
+        </w:rPr>
+        <w:t>Session</w:t>
+      </w:r>
+      <w:proofErr w:type="spellEnd"/>
+      <w:r>
+        <w:rPr>
+          <w:i/>
+          <w:iCs/>
+        </w:rPr>
+        <w:t xml:space="preserve"> </w:t>
+      </w:r>
+      <w:proofErr w:type="spellStart"/>
+      <w:r>
+        <w:rPr>
+          <w:i/>
+          <w:iCs/>
+        </w:rPr>
+        <w:t>vs</w:t>
+      </w:r>
+      <w:proofErr w:type="spellEnd"/>
+      <w:r>
+        <w:rPr>
+          <w:i/>
+          <w:iCs/>
+        </w:rPr>
+        <w:t xml:space="preserve"> JWT: The </w:t>
+      </w:r>
+      <w:proofErr w:type="spellStart"/>
+      <w:r>
+        <w:rPr>
+          <w:i/>
+          <w:iCs/>
+        </w:rPr>
+        <w:t>differences</w:t>
+      </w:r>
+      <w:proofErr w:type="spellEnd"/>
+      <w:r>
+        <w:rPr>
+          <w:i/>
+          <w:iCs/>
+        </w:rPr>
+        <w:t xml:space="preserve"> </w:t>
+      </w:r>
+      <w:proofErr w:type="spellStart"/>
+      <w:r>
+        <w:rPr>
+          <w:i/>
+          <w:iCs/>
+        </w:rPr>
+        <w:t>you</w:t>
+      </w:r>
+      <w:proofErr w:type="spellEnd"/>
+      <w:r>
+        <w:rPr>
+          <w:i/>
+          <w:iCs/>
+        </w:rPr>
+        <w:t xml:space="preserve"> </w:t>
+      </w:r>
+      <w:proofErr w:type="spellStart"/>
+      <w:r>
+        <w:rPr>
+          <w:i/>
+          <w:iCs/>
+        </w:rPr>
+        <w:t>may</w:t>
+      </w:r>
+      <w:proofErr w:type="spellEnd"/>
+      <w:r>
+        <w:rPr>
+          <w:i/>
+          <w:iCs/>
+        </w:rPr>
+        <w:t xml:space="preserve"> </w:t>
+      </w:r>
+      <w:proofErr w:type="spellStart"/>
+      <w:r>
+        <w:rPr>
+          <w:i/>
+          <w:iCs/>
+        </w:rPr>
+        <w:t>not</w:t>
+      </w:r>
+      <w:proofErr w:type="spellEnd"/>
+      <w:r>
+        <w:rPr>
+          <w:i/>
+          <w:iCs/>
+        </w:rPr>
+        <w:t xml:space="preserve"> </w:t>
+      </w:r>
+      <w:proofErr w:type="spellStart"/>
+      <w:r>
+        <w:rPr>
+          <w:i/>
+          <w:iCs/>
+        </w:rPr>
+        <w:t>know</w:t>
+      </w:r>
+      <w:proofErr w:type="spellEnd"/>
+      <w:r>
+        <w:rPr>
+          <w:i/>
+          <w:iCs/>
+        </w:rPr>
+        <w:t>!</w:t>
       </w:r>
       <w:r>
         <w:t xml:space="preserve"> [Video]. YouTube. </w:t>
       </w:r>
-      <w:hyperlink r:id="rId45" w:history="1">
+      <w:hyperlink r:id="rId48" w:history="1">
         <w:r>
           <w:rPr>
             <w:rStyle w:val="Hyperlink"/>
@@ -1079,20 +2994,130 @@
       <w:pPr>
         <w:pStyle w:val="bronnen"/>
       </w:pPr>
-      <w:r>
-        <w:t xml:space="preserve">LearnThatStack. (2025, November 9). </w:t>
-      </w:r>
-      <w:r>
-        <w:rPr>
-          <w:i/>
-          <w:iCs/>
-        </w:rPr>
-        <w:t>Why your token storage could be your biggest security risk - XSS and CSRF attack in action</w:t>
+      <w:proofErr w:type="spellStart"/>
+      <w:r>
+        <w:t>LearnThatStack</w:t>
+      </w:r>
+      <w:proofErr w:type="spellEnd"/>
+      <w:r>
+        <w:t xml:space="preserve">. (2025, November 9). </w:t>
+      </w:r>
+      <w:proofErr w:type="spellStart"/>
+      <w:r>
+        <w:rPr>
+          <w:i/>
+          <w:iCs/>
+        </w:rPr>
+        <w:t>Why</w:t>
+      </w:r>
+      <w:proofErr w:type="spellEnd"/>
+      <w:r>
+        <w:rPr>
+          <w:i/>
+          <w:iCs/>
+        </w:rPr>
+        <w:t xml:space="preserve"> </w:t>
+      </w:r>
+      <w:proofErr w:type="spellStart"/>
+      <w:r>
+        <w:rPr>
+          <w:i/>
+          <w:iCs/>
+        </w:rPr>
+        <w:t>your</w:t>
+      </w:r>
+      <w:proofErr w:type="spellEnd"/>
+      <w:r>
+        <w:rPr>
+          <w:i/>
+          <w:iCs/>
+        </w:rPr>
+        <w:t xml:space="preserve"> token storage </w:t>
+      </w:r>
+      <w:proofErr w:type="spellStart"/>
+      <w:r>
+        <w:rPr>
+          <w:i/>
+          <w:iCs/>
+        </w:rPr>
+        <w:t>could</w:t>
+      </w:r>
+      <w:proofErr w:type="spellEnd"/>
+      <w:r>
+        <w:rPr>
+          <w:i/>
+          <w:iCs/>
+        </w:rPr>
+        <w:t xml:space="preserve"> </w:t>
+      </w:r>
+      <w:proofErr w:type="spellStart"/>
+      <w:r>
+        <w:rPr>
+          <w:i/>
+          <w:iCs/>
+        </w:rPr>
+        <w:t>be</w:t>
+      </w:r>
+      <w:proofErr w:type="spellEnd"/>
+      <w:r>
+        <w:rPr>
+          <w:i/>
+          <w:iCs/>
+        </w:rPr>
+        <w:t xml:space="preserve"> </w:t>
+      </w:r>
+      <w:proofErr w:type="spellStart"/>
+      <w:r>
+        <w:rPr>
+          <w:i/>
+          <w:iCs/>
+        </w:rPr>
+        <w:t>your</w:t>
+      </w:r>
+      <w:proofErr w:type="spellEnd"/>
+      <w:r>
+        <w:rPr>
+          <w:i/>
+          <w:iCs/>
+        </w:rPr>
+        <w:t xml:space="preserve"> </w:t>
+      </w:r>
+      <w:proofErr w:type="spellStart"/>
+      <w:r>
+        <w:rPr>
+          <w:i/>
+          <w:iCs/>
+        </w:rPr>
+        <w:t>biggest</w:t>
+      </w:r>
+      <w:proofErr w:type="spellEnd"/>
+      <w:r>
+        <w:rPr>
+          <w:i/>
+          <w:iCs/>
+        </w:rPr>
+        <w:t xml:space="preserve"> security risk - XSS </w:t>
+      </w:r>
+      <w:proofErr w:type="spellStart"/>
+      <w:r>
+        <w:rPr>
+          <w:i/>
+          <w:iCs/>
+        </w:rPr>
+        <w:t>and</w:t>
+      </w:r>
+      <w:proofErr w:type="spellEnd"/>
+      <w:r>
+        <w:rPr>
+          <w:i/>
+          <w:iCs/>
+        </w:rPr>
+        <w:t xml:space="preserve"> CSRF attack in action</w:t>
       </w:r>
       <w:r>
         <w:t xml:space="preserve"> [Video]. YouTube. </w:t>
       </w:r>
-      <w:hyperlink r:id="rId46" w:history="1">
+      <w:hyperlink r:id="rId49" w:history="1">
         <w:r>
           <w:rPr>
             <w:rStyle w:val="Hyperlink"/>
@@ -1103,7 +3128,7 @@
     </w:p>
     <w:p/>
     <w:sectPr>
-      <w:footerReference w:type="default" r:id="rId47"/>
+      <w:footerReference w:type="default" r:id="rId50"/>
       <w:pgSz w:w="11906" w:h="16838"/>
       <w:pgMar w:top="720" w:right="720" w:bottom="720" w:left="720" w:header="708" w:footer="708" w:gutter="0"/>
       <w:cols w:space="708"/>
@@ -2637,6 +4662,18 @@
       <w:rFonts w:ascii="Arial" w:hAnsi="Arial"/>
     </w:rPr>
   </w:style>
+  <w:style w:type="character" w:styleId="GevolgdeHyperlink">
+    <w:name w:val="FollowedHyperlink"/>
+    <w:basedOn w:val="Standaardalinea-lettertype"/>
+    <w:uiPriority w:val="99"/>
+    <w:semiHidden/>
+    <w:unhideWhenUsed/>
+    <w:rsid w:val="00B032FB"/>
+    <w:rPr>
+      <w:color w:val="96607D" w:themeColor="followedHyperlink"/>
+      <w:u w:val="single"/>
+    </w:rPr>
+  </w:style>
 </w:styles>
 </file>
 

</xml_diff>